<commit_message>
use database build model and add it
</commit_message>
<xml_diff>
--- a/Begin with Django.docx
+++ b/Begin with Django.docx
@@ -8,15 +8,7 @@
         <w:jc w:val="center"/>
       </w:pPr>
       <w:r>
-        <w:t xml:space="preserve">How I </w:t>
-      </w:r>
-      <w:proofErr w:type="spellStart"/>
-      <w:r>
-        <w:t>learn</w:t>
-      </w:r>
-      <w:proofErr w:type="spellEnd"/>
-      <w:r>
-        <w:t xml:space="preserve"> Django</w:t>
+        <w:t>How I learn Django</w:t>
       </w:r>
     </w:p>
     <w:p/>
@@ -24,13 +16,8 @@
       <w:pPr>
         <w:pStyle w:val="Titre2"/>
       </w:pPr>
-      <w:proofErr w:type="spellStart"/>
-      <w:r>
-        <w:t>Refrech</w:t>
-      </w:r>
-      <w:proofErr w:type="spellEnd"/>
-      <w:r>
-        <w:t xml:space="preserve"> python :</w:t>
+      <w:r>
+        <w:t>Refrech python :</w:t>
       </w:r>
     </w:p>
     <w:p>
@@ -42,21 +29,8 @@
         </w:numPr>
       </w:pPr>
       <w:r>
-        <w:t xml:space="preserve">List package : </w:t>
-      </w:r>
-      <w:proofErr w:type="spellStart"/>
-      <w:r>
-        <w:t>pip</w:t>
-      </w:r>
-      <w:proofErr w:type="spellEnd"/>
-      <w:r>
-        <w:t xml:space="preserve"> </w:t>
-      </w:r>
-      <w:proofErr w:type="spellStart"/>
-      <w:r>
-        <w:t>list</w:t>
-      </w:r>
-      <w:proofErr w:type="spellEnd"/>
+        <w:t>List package : pip list</w:t>
+      </w:r>
     </w:p>
     <w:p>
       <w:pPr>
@@ -124,29 +98,8 @@
           <w:numId w:val="1"/>
         </w:numPr>
       </w:pPr>
-      <w:proofErr w:type="spellStart"/>
-      <w:r>
-        <w:t>Get</w:t>
-      </w:r>
-      <w:proofErr w:type="spellEnd"/>
-      <w:r>
-        <w:t xml:space="preserve"> package </w:t>
-      </w:r>
-      <w:proofErr w:type="spellStart"/>
-      <w:r>
-        <w:t>detail</w:t>
-      </w:r>
-      <w:proofErr w:type="spellEnd"/>
-      <w:r>
-        <w:t xml:space="preserve"> : </w:t>
-      </w:r>
-      <w:proofErr w:type="spellStart"/>
-      <w:r>
-        <w:t>pip</w:t>
-      </w:r>
-      <w:proofErr w:type="spellEnd"/>
-      <w:r>
-        <w:t xml:space="preserve"> show beautifulsoup4</w:t>
+      <w:r>
+        <w:t>Get package detail : pip show beautifulsoup4</w:t>
       </w:r>
     </w:p>
     <w:p>
@@ -216,45 +169,8 @@
         </w:numPr>
       </w:pPr>
       <w:r>
-        <w:t xml:space="preserve">Install </w:t>
-      </w:r>
-      <w:proofErr w:type="spellStart"/>
-      <w:r>
-        <w:t>virtual</w:t>
-      </w:r>
-      <w:proofErr w:type="spellEnd"/>
-      <w:r>
-        <w:t xml:space="preserve"> </w:t>
-      </w:r>
-      <w:proofErr w:type="spellStart"/>
-      <w:r>
-        <w:t>environement</w:t>
-      </w:r>
-      <w:proofErr w:type="spellEnd"/>
-      <w:r>
-        <w:t xml:space="preserve"> : </w:t>
-      </w:r>
-      <w:proofErr w:type="spellStart"/>
-      <w:r>
-        <w:t>pip</w:t>
-      </w:r>
-      <w:proofErr w:type="spellEnd"/>
-      <w:r>
-        <w:t xml:space="preserve"> </w:t>
-      </w:r>
-      <w:proofErr w:type="spellStart"/>
-      <w:r>
-        <w:t>install</w:t>
-      </w:r>
-      <w:proofErr w:type="spellEnd"/>
-      <w:r>
-        <w:t xml:space="preserve"> </w:t>
-      </w:r>
-      <w:proofErr w:type="spellStart"/>
-      <w:r>
-        <w:t>virtualenv</w:t>
-      </w:r>
-      <w:proofErr w:type="spellEnd"/>
+        <w:t>Install virtual environement : pip install virtualenv</w:t>
+      </w:r>
     </w:p>
     <w:p>
       <w:pPr>
@@ -267,60 +183,16 @@
           <w:shd w:val="clear" w:color="auto" w:fill="FFFFFF"/>
         </w:rPr>
       </w:pPr>
-      <w:proofErr w:type="spellStart"/>
       <w:r>
         <w:rPr>
           <w:shd w:val="clear" w:color="auto" w:fill="FFFFFF"/>
         </w:rPr>
-        <w:t>Create</w:t>
-      </w:r>
-      <w:proofErr w:type="spellEnd"/>
+        <w:t>Create a virtual environment for a project</w:t>
+      </w:r>
       <w:r>
         <w:rPr>
           <w:shd w:val="clear" w:color="auto" w:fill="FFFFFF"/>
         </w:rPr>
-        <w:t xml:space="preserve"> a </w:t>
-      </w:r>
-      <w:proofErr w:type="spellStart"/>
-      <w:r>
-        <w:rPr>
-          <w:shd w:val="clear" w:color="auto" w:fill="FFFFFF"/>
-        </w:rPr>
-        <w:t>virtual</w:t>
-      </w:r>
-      <w:proofErr w:type="spellEnd"/>
-      <w:r>
-        <w:rPr>
-          <w:shd w:val="clear" w:color="auto" w:fill="FFFFFF"/>
-        </w:rPr>
-        <w:t xml:space="preserve"> </w:t>
-      </w:r>
-      <w:proofErr w:type="spellStart"/>
-      <w:r>
-        <w:rPr>
-          <w:shd w:val="clear" w:color="auto" w:fill="FFFFFF"/>
-        </w:rPr>
-        <w:t>environment</w:t>
-      </w:r>
-      <w:proofErr w:type="spellEnd"/>
-      <w:r>
-        <w:rPr>
-          <w:shd w:val="clear" w:color="auto" w:fill="FFFFFF"/>
-        </w:rPr>
-        <w:t xml:space="preserve"> for a </w:t>
-      </w:r>
-      <w:proofErr w:type="spellStart"/>
-      <w:r>
-        <w:rPr>
-          <w:shd w:val="clear" w:color="auto" w:fill="FFFFFF"/>
-        </w:rPr>
-        <w:t>project</w:t>
-      </w:r>
-      <w:proofErr w:type="spellEnd"/>
-      <w:r>
-        <w:rPr>
-          <w:shd w:val="clear" w:color="auto" w:fill="FFFFFF"/>
-        </w:rPr>
         <w:t xml:space="preserve"> : </w:t>
       </w:r>
     </w:p>
@@ -329,43 +201,24 @@
         <w:pStyle w:val="Sansinterligne"/>
         <w:ind w:left="2124"/>
       </w:pPr>
-      <w:proofErr w:type="gramStart"/>
       <w:r>
         <w:rPr>
           <w:rStyle w:val="nb"/>
         </w:rPr>
         <w:t>cd</w:t>
       </w:r>
-      <w:proofErr w:type="gramEnd"/>
-      <w:r>
-        <w:t xml:space="preserve"> </w:t>
-      </w:r>
-      <w:proofErr w:type="spellStart"/>
-      <w:r>
-        <w:t>project_folder</w:t>
-      </w:r>
-      <w:proofErr w:type="spellEnd"/>
+      <w:r>
+        <w:t xml:space="preserve"> project_folder</w:t>
+      </w:r>
     </w:p>
     <w:p>
       <w:pPr>
         <w:pStyle w:val="Sansinterligne"/>
         <w:ind w:left="2124"/>
       </w:pPr>
-      <w:proofErr w:type="spellStart"/>
-      <w:proofErr w:type="gramStart"/>
-      <w:r>
-        <w:t>virtualenv</w:t>
-      </w:r>
-      <w:proofErr w:type="spellEnd"/>
-      <w:proofErr w:type="gramEnd"/>
-      <w:r>
-        <w:t xml:space="preserve"> </w:t>
-      </w:r>
-      <w:proofErr w:type="spellStart"/>
-      <w:r>
-        <w:t>venv</w:t>
-      </w:r>
-      <w:proofErr w:type="spellEnd"/>
+      <w:r>
+        <w:t>virtualenv venv</w:t>
+      </w:r>
     </w:p>
     <w:p>
       <w:pPr>
@@ -382,37 +235,14 @@
         </w:numPr>
       </w:pPr>
       <w:r>
-        <w:t xml:space="preserve">Begin to use </w:t>
-      </w:r>
-      <w:proofErr w:type="spellStart"/>
-      <w:r>
-        <w:t>env</w:t>
-      </w:r>
-      <w:proofErr w:type="spellEnd"/>
-      <w:r>
-        <w:t xml:space="preserve"> in </w:t>
-      </w:r>
-      <w:proofErr w:type="spellStart"/>
-      <w:r>
-        <w:t>windows</w:t>
-      </w:r>
-      <w:proofErr w:type="spellEnd"/>
-      <w:r>
-        <w:t xml:space="preserve"> : </w:t>
-      </w:r>
-      <w:proofErr w:type="spellStart"/>
-      <w:r>
-        <w:t>env</w:t>
-      </w:r>
-      <w:proofErr w:type="spellEnd"/>
-      <w:r>
-        <w:t>\Scripts\</w:t>
-      </w:r>
-      <w:proofErr w:type="spellStart"/>
-      <w:r>
-        <w:t>activate</w:t>
-      </w:r>
-      <w:proofErr w:type="spellEnd"/>
+        <w:t>Begin to use env</w:t>
+      </w:r>
+      <w:r>
+        <w:t xml:space="preserve"> in windows</w:t>
+      </w:r>
+      <w:r>
+        <w:t> : env\Scripts\activate</w:t>
+      </w:r>
     </w:p>
     <w:p>
       <w:pPr>
@@ -423,13 +253,8 @@
         </w:numPr>
       </w:pPr>
       <w:r>
-        <w:t xml:space="preserve">For stop : </w:t>
-      </w:r>
-      <w:proofErr w:type="spellStart"/>
-      <w:r>
-        <w:t>deactivate</w:t>
-      </w:r>
-      <w:proofErr w:type="spellEnd"/>
+        <w:t>For stop : deactivate</w:t>
+      </w:r>
     </w:p>
     <w:p>
       <w:pPr>
@@ -451,24 +276,8 @@
       <w:pPr>
         <w:pStyle w:val="Titre2"/>
       </w:pPr>
-      <w:proofErr w:type="spellStart"/>
-      <w:r>
-        <w:t>Create</w:t>
-      </w:r>
-      <w:proofErr w:type="spellEnd"/>
-      <w:r>
-        <w:t xml:space="preserve"> an</w:t>
-      </w:r>
-      <w:r>
-        <w:t xml:space="preserve"> </w:t>
-      </w:r>
-      <w:proofErr w:type="spellStart"/>
-      <w:r>
-        <w:t>install</w:t>
-      </w:r>
-      <w:proofErr w:type="spellEnd"/>
-      <w:r>
-        <w:t xml:space="preserve"> file : requirements.txt</w:t>
+      <w:r>
+        <w:t>Create an install file : requirements.txt</w:t>
       </w:r>
     </w:p>
     <w:p>
@@ -483,15 +292,8 @@
       <w:pPr>
         <w:pStyle w:val="Sansinterligne"/>
       </w:pPr>
-      <w:proofErr w:type="spellStart"/>
-      <w:proofErr w:type="gramStart"/>
-      <w:r>
-        <w:t>pip</w:t>
-      </w:r>
-      <w:proofErr w:type="spellEnd"/>
-      <w:proofErr w:type="gramEnd"/>
-      <w:r>
-        <w:t xml:space="preserve"> freeze &gt; requirements.txt</w:t>
+      <w:r>
+        <w:t>pip freeze &gt; requirements.txt</w:t>
       </w:r>
     </w:p>
     <w:p>
@@ -522,23 +324,8 @@
       <w:pPr>
         <w:pStyle w:val="Sansinterligne"/>
       </w:pPr>
-      <w:proofErr w:type="spellStart"/>
-      <w:proofErr w:type="gramStart"/>
-      <w:r>
-        <w:t>pip</w:t>
-      </w:r>
-      <w:proofErr w:type="spellEnd"/>
-      <w:proofErr w:type="gramEnd"/>
-      <w:r>
-        <w:t xml:space="preserve"> </w:t>
-      </w:r>
-      <w:proofErr w:type="spellStart"/>
-      <w:r>
-        <w:t>install</w:t>
-      </w:r>
-      <w:proofErr w:type="spellEnd"/>
-      <w:r>
-        <w:t xml:space="preserve"> -r requirements.txt</w:t>
+      <w:r>
+        <w:t>pip install -r requirements.txt</w:t>
       </w:r>
     </w:p>
     <w:p>
@@ -553,29 +340,11 @@
       <w:pPr>
         <w:pStyle w:val="Titre2"/>
       </w:pPr>
-      <w:proofErr w:type="spellStart"/>
-      <w:r>
-        <w:t>Create</w:t>
-      </w:r>
-      <w:proofErr w:type="spellEnd"/>
-      <w:r>
-        <w:t xml:space="preserve"> CI </w:t>
-      </w:r>
-      <w:proofErr w:type="spellStart"/>
-      <w:r>
-        <w:t>with</w:t>
-      </w:r>
-      <w:proofErr w:type="spellEnd"/>
-      <w:r>
-        <w:t xml:space="preserve"> </w:t>
-      </w:r>
-      <w:proofErr w:type="spellStart"/>
-      <w:r>
-        <w:t>Github</w:t>
-      </w:r>
-      <w:proofErr w:type="spellEnd"/>
-      <w:r>
-        <w:t> :</w:t>
+      <w:r>
+        <w:t>Configuration</w:t>
+      </w:r>
+      <w:r>
+        <w:t xml:space="preserve"> CI with Github :</w:t>
       </w:r>
     </w:p>
     <w:p>
@@ -586,29 +355,8 @@
           <w:numId w:val="3"/>
         </w:numPr>
       </w:pPr>
-      <w:proofErr w:type="spellStart"/>
-      <w:r>
-        <w:t>After</w:t>
-      </w:r>
-      <w:proofErr w:type="spellEnd"/>
-      <w:r>
-        <w:t xml:space="preserve"> </w:t>
-      </w:r>
-      <w:proofErr w:type="spellStart"/>
-      <w:r>
-        <w:t>your</w:t>
-      </w:r>
-      <w:proofErr w:type="spellEnd"/>
-      <w:r>
-        <w:t xml:space="preserve"> first push </w:t>
-      </w:r>
-      <w:proofErr w:type="spellStart"/>
-      <w:r>
-        <w:t>with</w:t>
-      </w:r>
-      <w:proofErr w:type="spellEnd"/>
-      <w:r>
-        <w:t xml:space="preserve"> requirements.txt</w:t>
+      <w:r>
+        <w:t>After your first push with requirements.txt</w:t>
       </w:r>
     </w:p>
     <w:p>
@@ -808,15 +556,7 @@
         </w:numPr>
       </w:pPr>
       <w:r>
-        <w:t xml:space="preserve">Set up </w:t>
-      </w:r>
-      <w:proofErr w:type="spellStart"/>
-      <w:r>
-        <w:t>this</w:t>
-      </w:r>
-      <w:proofErr w:type="spellEnd"/>
-      <w:r>
-        <w:t xml:space="preserve"> Workflow :</w:t>
+        <w:t>Set up this Workflow :</w:t>
       </w:r>
     </w:p>
     <w:p>
@@ -1024,15 +764,7 @@
         <w:t xml:space="preserve">Click on </w:t>
       </w:r>
       <w:r>
-        <w:t xml:space="preserve">Yellow </w:t>
-      </w:r>
-      <w:proofErr w:type="spellStart"/>
-      <w:r>
-        <w:t>button</w:t>
-      </w:r>
-      <w:proofErr w:type="spellEnd"/>
-      <w:r>
-        <w:t> :</w:t>
+        <w:t>Yellow button :</w:t>
       </w:r>
     </w:p>
     <w:p>
@@ -1101,13 +833,8 @@
       <w:r>
         <w:t xml:space="preserve">Click </w:t>
       </w:r>
-      <w:proofErr w:type="spellStart"/>
-      <w:r>
-        <w:t>Detail</w:t>
-      </w:r>
-      <w:proofErr w:type="spellEnd"/>
-      <w:r>
-        <w:t> :</w:t>
+      <w:r>
+        <w:t>Detail :</w:t>
       </w:r>
     </w:p>
     <w:p>
@@ -1182,24 +909,11 @@
           <w:numId w:val="3"/>
         </w:numPr>
       </w:pPr>
-      <w:proofErr w:type="spellStart"/>
-      <w:r>
-        <w:t>Wait</w:t>
-      </w:r>
-      <w:proofErr w:type="spellEnd"/>
-      <w:r>
-        <w:t xml:space="preserve"> for the</w:t>
-      </w:r>
-      <w:r>
-        <w:t xml:space="preserve"> </w:t>
-      </w:r>
-      <w:proofErr w:type="spellStart"/>
-      <w:r>
-        <w:t>result</w:t>
-      </w:r>
-      <w:proofErr w:type="spellEnd"/>
-      <w:r>
-        <w:t> :</w:t>
+      <w:r>
+        <w:t>Wait for the</w:t>
+      </w:r>
+      <w:r>
+        <w:t xml:space="preserve"> result :</w:t>
       </w:r>
     </w:p>
     <w:p>
@@ -1273,21 +987,8 @@
           <w:numId w:val="3"/>
         </w:numPr>
       </w:pPr>
-      <w:proofErr w:type="spellStart"/>
-      <w:r>
-        <w:t>We</w:t>
-      </w:r>
-      <w:proofErr w:type="spellEnd"/>
-      <w:r>
-        <w:t xml:space="preserve"> have one </w:t>
-      </w:r>
-      <w:proofErr w:type="spellStart"/>
-      <w:r>
-        <w:t>error</w:t>
-      </w:r>
-      <w:proofErr w:type="spellEnd"/>
-      <w:r>
-        <w:t xml:space="preserve"> in the CI :</w:t>
+      <w:r>
+        <w:t>We have one error in the CI :</w:t>
       </w:r>
     </w:p>
     <w:p>
@@ -1295,29 +996,8 @@
         <w:pStyle w:val="Sansinterligne"/>
         <w:ind w:left="708" w:firstLine="708"/>
       </w:pPr>
-      <w:proofErr w:type="spellStart"/>
-      <w:r>
-        <w:t>We</w:t>
-      </w:r>
-      <w:proofErr w:type="spellEnd"/>
-      <w:r>
-        <w:t xml:space="preserve"> </w:t>
-      </w:r>
-      <w:proofErr w:type="spellStart"/>
-      <w:r>
-        <w:t>will</w:t>
-      </w:r>
-      <w:proofErr w:type="spellEnd"/>
-      <w:r>
-        <w:t xml:space="preserve"> </w:t>
-      </w:r>
-      <w:proofErr w:type="spellStart"/>
-      <w:r>
-        <w:t>create</w:t>
-      </w:r>
-      <w:proofErr w:type="spellEnd"/>
-      <w:r>
-        <w:t xml:space="preserve"> test_pytest.py to the root :</w:t>
+      <w:r>
+        <w:t>We will create test_pytest.py to the root :</w:t>
       </w:r>
     </w:p>
     <w:p>
@@ -1329,33 +1009,77 @@
           <w:color w:val="A9B7C6"/>
         </w:rPr>
       </w:pPr>
-      <w:proofErr w:type="spellStart"/>
-      <w:proofErr w:type="gramStart"/>
       <w:r>
         <w:rPr>
           <w:rFonts w:ascii="Consolas" w:hAnsi="Consolas"/>
           <w:color w:val="CC7832"/>
         </w:rPr>
-        <w:t>def</w:t>
-      </w:r>
-      <w:proofErr w:type="spellEnd"/>
-      <w:proofErr w:type="gramEnd"/>
+        <w:t xml:space="preserve">def </w:t>
+      </w:r>
+      <w:r>
+        <w:rPr>
+          <w:rFonts w:ascii="Consolas" w:hAnsi="Consolas"/>
+          <w:color w:val="FFC66D"/>
+        </w:rPr>
+        <w:t>helloTest</w:t>
+      </w:r>
+      <w:r>
+        <w:rPr>
+          <w:rFonts w:ascii="Consolas" w:hAnsi="Consolas"/>
+          <w:color w:val="A9B7C6"/>
+        </w:rPr>
+        <w:t>():</w:t>
+      </w:r>
+      <w:r>
+        <w:rPr>
+          <w:rFonts w:ascii="Consolas" w:hAnsi="Consolas"/>
+          <w:color w:val="A9B7C6"/>
+        </w:rPr>
+        <w:br/>
+        <w:t xml:space="preserve">    </w:t>
+      </w:r>
       <w:r>
         <w:rPr>
           <w:rFonts w:ascii="Consolas" w:hAnsi="Consolas"/>
           <w:color w:val="CC7832"/>
         </w:rPr>
-        <w:t xml:space="preserve"> </w:t>
-      </w:r>
-      <w:proofErr w:type="spellStart"/>
+        <w:t xml:space="preserve">return </w:t>
+      </w:r>
+      <w:r>
+        <w:rPr>
+          <w:rFonts w:ascii="Consolas" w:hAnsi="Consolas"/>
+          <w:color w:val="6A8759"/>
+        </w:rPr>
+        <w:t>"hello test"</w:t>
+      </w:r>
+      <w:r>
+        <w:rPr>
+          <w:rFonts w:ascii="Consolas" w:hAnsi="Consolas"/>
+          <w:color w:val="6A8759"/>
+        </w:rPr>
+        <w:br/>
+      </w:r>
+      <w:r>
+        <w:rPr>
+          <w:rFonts w:ascii="Consolas" w:hAnsi="Consolas"/>
+          <w:color w:val="6A8759"/>
+        </w:rPr>
+        <w:br/>
+      </w:r>
+      <w:r>
+        <w:rPr>
+          <w:rFonts w:ascii="Consolas" w:hAnsi="Consolas"/>
+          <w:color w:val="CC7832"/>
+        </w:rPr>
+        <w:t xml:space="preserve">def </w:t>
+      </w:r>
       <w:r>
         <w:rPr>
           <w:rFonts w:ascii="Consolas" w:hAnsi="Consolas"/>
           <w:color w:val="FFC66D"/>
         </w:rPr>
-        <w:t>helloTest</w:t>
-      </w:r>
-      <w:proofErr w:type="spellEnd"/>
+        <w:t>test_pytest</w:t>
+      </w:r>
       <w:r>
         <w:rPr>
           <w:rFonts w:ascii="Consolas" w:hAnsi="Consolas"/>
@@ -1376,100 +1100,14 @@
           <w:rFonts w:ascii="Consolas" w:hAnsi="Consolas"/>
           <w:color w:val="CC7832"/>
         </w:rPr>
-        <w:t xml:space="preserve">return </w:t>
-      </w:r>
-      <w:r>
-        <w:rPr>
-          <w:rFonts w:ascii="Consolas" w:hAnsi="Consolas"/>
-          <w:color w:val="6A8759"/>
-        </w:rPr>
-        <w:t>"hello test"</w:t>
-      </w:r>
-      <w:r>
-        <w:rPr>
-          <w:rFonts w:ascii="Consolas" w:hAnsi="Consolas"/>
-          <w:color w:val="6A8759"/>
-        </w:rPr>
-        <w:br/>
-      </w:r>
-      <w:r>
-        <w:rPr>
-          <w:rFonts w:ascii="Consolas" w:hAnsi="Consolas"/>
-          <w:color w:val="6A8759"/>
-        </w:rPr>
-        <w:br/>
-      </w:r>
-      <w:proofErr w:type="spellStart"/>
-      <w:r>
-        <w:rPr>
-          <w:rFonts w:ascii="Consolas" w:hAnsi="Consolas"/>
-          <w:color w:val="CC7832"/>
-        </w:rPr>
-        <w:t>def</w:t>
-      </w:r>
-      <w:proofErr w:type="spellEnd"/>
-      <w:r>
-        <w:rPr>
-          <w:rFonts w:ascii="Consolas" w:hAnsi="Consolas"/>
-          <w:color w:val="CC7832"/>
-        </w:rPr>
-        <w:t xml:space="preserve"> </w:t>
-      </w:r>
-      <w:proofErr w:type="spellStart"/>
-      <w:r>
-        <w:rPr>
-          <w:rFonts w:ascii="Consolas" w:hAnsi="Consolas"/>
-          <w:color w:val="FFC66D"/>
-        </w:rPr>
-        <w:t>test_pytest</w:t>
-      </w:r>
-      <w:proofErr w:type="spellEnd"/>
+        <w:t xml:space="preserve">assert </w:t>
+      </w:r>
       <w:r>
         <w:rPr>
           <w:rFonts w:ascii="Consolas" w:hAnsi="Consolas"/>
           <w:color w:val="A9B7C6"/>
         </w:rPr>
-        <w:t>():</w:t>
-      </w:r>
-      <w:r>
-        <w:rPr>
-          <w:rFonts w:ascii="Consolas" w:hAnsi="Consolas"/>
-          <w:color w:val="A9B7C6"/>
-        </w:rPr>
-        <w:br/>
-        <w:t xml:space="preserve">    </w:t>
-      </w:r>
-      <w:proofErr w:type="spellStart"/>
-      <w:r>
-        <w:rPr>
-          <w:rFonts w:ascii="Consolas" w:hAnsi="Consolas"/>
-          <w:color w:val="CC7832"/>
-        </w:rPr>
-        <w:t>assert</w:t>
-      </w:r>
-      <w:proofErr w:type="spellEnd"/>
-      <w:r>
-        <w:rPr>
-          <w:rFonts w:ascii="Consolas" w:hAnsi="Consolas"/>
-          <w:color w:val="CC7832"/>
-        </w:rPr>
-        <w:t xml:space="preserve"> </w:t>
-      </w:r>
-      <w:proofErr w:type="spellStart"/>
-      <w:r>
-        <w:rPr>
-          <w:rFonts w:ascii="Consolas" w:hAnsi="Consolas"/>
-          <w:color w:val="A9B7C6"/>
-        </w:rPr>
-        <w:t>helloTest</w:t>
-      </w:r>
-      <w:proofErr w:type="spellEnd"/>
-      <w:r>
-        <w:rPr>
-          <w:rFonts w:ascii="Consolas" w:hAnsi="Consolas"/>
-          <w:color w:val="A9B7C6"/>
-        </w:rPr>
-        <w:t xml:space="preserve">() == </w:t>
+        <w:t xml:space="preserve">helloTest() == </w:t>
       </w:r>
       <w:r>
         <w:rPr>
@@ -1492,32 +1130,11 @@
           <w:numId w:val="3"/>
         </w:numPr>
       </w:pPr>
-      <w:proofErr w:type="spellStart"/>
       <w:r>
         <w:t>A</w:t>
       </w:r>
       <w:r>
-        <w:t>fter</w:t>
-      </w:r>
-      <w:proofErr w:type="spellEnd"/>
-      <w:r>
-        <w:t xml:space="preserve"> the Push </w:t>
-      </w:r>
-      <w:proofErr w:type="spellStart"/>
-      <w:r>
-        <w:t>my</w:t>
-      </w:r>
-      <w:proofErr w:type="spellEnd"/>
-      <w:r>
-        <w:t xml:space="preserve"> CI run the </w:t>
-      </w:r>
-      <w:proofErr w:type="spellStart"/>
-      <w:r>
-        <w:t>Yml</w:t>
-      </w:r>
-      <w:proofErr w:type="spellEnd"/>
-      <w:r>
-        <w:t> :</w:t>
+        <w:t>fter the Push my CI run the Yml :</w:t>
       </w:r>
     </w:p>
     <w:p>
@@ -1584,39 +1201,7 @@
         <w:jc w:val="center"/>
       </w:pPr>
       <w:r>
-        <w:t xml:space="preserve">All </w:t>
-      </w:r>
-      <w:proofErr w:type="spellStart"/>
-      <w:r>
-        <w:t>it</w:t>
-      </w:r>
-      <w:proofErr w:type="spellEnd"/>
-      <w:r>
-        <w:t xml:space="preserve"> s green </w:t>
-      </w:r>
-      <w:proofErr w:type="spellStart"/>
-      <w:r>
-        <w:t>so</w:t>
-      </w:r>
-      <w:proofErr w:type="spellEnd"/>
-      <w:r>
-        <w:t xml:space="preserve"> </w:t>
-      </w:r>
-      <w:proofErr w:type="spellStart"/>
-      <w:r>
-        <w:t>it</w:t>
-      </w:r>
-      <w:proofErr w:type="spellEnd"/>
-      <w:r>
-        <w:t xml:space="preserve"> run </w:t>
-      </w:r>
-      <w:proofErr w:type="spellStart"/>
-      <w:r>
-        <w:t>my</w:t>
-      </w:r>
-      <w:proofErr w:type="spellEnd"/>
-      <w:r>
-        <w:t xml:space="preserve"> test_pytest.py</w:t>
+        <w:t>All it s green so it run my test_pytest.py</w:t>
       </w:r>
     </w:p>
     <w:p>
@@ -1639,18 +1224,7 @@
         <w:pStyle w:val="Titre2"/>
       </w:pPr>
       <w:r>
-        <w:t>1</w:t>
-      </w:r>
-      <w:r>
-        <w:t xml:space="preserve">) </w:t>
-      </w:r>
-      <w:proofErr w:type="spellStart"/>
-      <w:r>
-        <w:t>generate</w:t>
-      </w:r>
-      <w:proofErr w:type="spellEnd"/>
-      <w:r>
-        <w:t xml:space="preserve"> first admin</w:t>
+        <w:t>1) generate first admin</w:t>
       </w:r>
     </w:p>
     <w:p>
@@ -1665,29 +1239,9 @@
       <w:pPr>
         <w:pStyle w:val="Sansinterligne"/>
       </w:pPr>
-      <w:proofErr w:type="spellStart"/>
-      <w:proofErr w:type="gramStart"/>
-      <w:r>
-        <w:t>django</w:t>
-      </w:r>
-      <w:proofErr w:type="spellEnd"/>
-      <w:proofErr w:type="gramEnd"/>
-      <w:r>
-        <w:t xml:space="preserve">-admin </w:t>
-      </w:r>
-      <w:proofErr w:type="spellStart"/>
-      <w:r>
-        <w:t>startproject</w:t>
-      </w:r>
-      <w:proofErr w:type="spellEnd"/>
-      <w:r>
-        <w:t xml:space="preserve"> </w:t>
-      </w:r>
-      <w:proofErr w:type="spellStart"/>
-      <w:r>
-        <w:t>mysite</w:t>
-      </w:r>
-      <w:proofErr w:type="spellEnd"/>
+      <w:r>
+        <w:t>django-admin startproject mysite</w:t>
+      </w:r>
     </w:p>
     <w:p>
       <w:pPr>
@@ -1703,353 +1257,1864 @@
         <w:pStyle w:val="Sansinterligne"/>
       </w:pPr>
       <w:r>
-        <w:t xml:space="preserve">That </w:t>
-      </w:r>
-      <w:proofErr w:type="spellStart"/>
-      <w:r>
-        <w:t>will</w:t>
-      </w:r>
-      <w:proofErr w:type="spellEnd"/>
-      <w:r>
+        <w:t xml:space="preserve">That will create : </w:t>
+      </w:r>
+    </w:p>
+    <w:p>
+      <w:pPr>
+        <w:pStyle w:val="Sansinterligne"/>
+      </w:pPr>
+      <w:r>
+        <w:t>'''</w:t>
+      </w:r>
+    </w:p>
+    <w:p>
+      <w:pPr>
+        <w:pStyle w:val="Sansinterligne"/>
+      </w:pPr>
+      <w:r>
+        <w:t>mysite/</w:t>
+      </w:r>
+    </w:p>
+    <w:p>
+      <w:pPr>
+        <w:pStyle w:val="Sansinterligne"/>
+      </w:pPr>
+      <w:r>
+        <w:t xml:space="preserve">    manage.py</w:t>
+      </w:r>
+    </w:p>
+    <w:p>
+      <w:pPr>
+        <w:pStyle w:val="Sansinterligne"/>
+      </w:pPr>
+      <w:r>
+        <w:t xml:space="preserve">    mysite/</w:t>
+      </w:r>
+    </w:p>
+    <w:p>
+      <w:pPr>
+        <w:pStyle w:val="Sansinterligne"/>
+      </w:pPr>
+      <w:r>
+        <w:t xml:space="preserve">        __init__.py</w:t>
+      </w:r>
+    </w:p>
+    <w:p>
+      <w:pPr>
+        <w:pStyle w:val="Sansinterligne"/>
+      </w:pPr>
+      <w:r>
+        <w:t xml:space="preserve">        settings.py</w:t>
+      </w:r>
+    </w:p>
+    <w:p>
+      <w:pPr>
+        <w:pStyle w:val="Sansinterligne"/>
+      </w:pPr>
+      <w:r>
+        <w:t xml:space="preserve">        urls.py</w:t>
+      </w:r>
+    </w:p>
+    <w:p>
+      <w:pPr>
+        <w:pStyle w:val="Sansinterligne"/>
+      </w:pPr>
+      <w:r>
+        <w:t xml:space="preserve">        asgi.py</w:t>
+      </w:r>
+    </w:p>
+    <w:p>
+      <w:pPr>
+        <w:pStyle w:val="Sansinterligne"/>
+      </w:pPr>
+      <w:r>
+        <w:t xml:space="preserve">        wsgi.py</w:t>
+      </w:r>
+    </w:p>
+    <w:p>
+      <w:pPr>
+        <w:pStyle w:val="Sansinterligne"/>
+      </w:pPr>
+      <w:r>
+        <w:t>'''</w:t>
+      </w:r>
+    </w:p>
+    <w:p>
+      <w:pPr>
+        <w:pStyle w:val="Titre2"/>
+      </w:pPr>
+      <w:r>
+        <w:t xml:space="preserve">2) Check if it’s work </w:t>
+      </w:r>
+    </w:p>
+    <w:p>
+      <w:pPr>
+        <w:pStyle w:val="Sansinterligne"/>
+      </w:pPr>
+      <w:r>
+        <w:t xml:space="preserve">Enter in mysite:  run the server </w:t>
+      </w:r>
+    </w:p>
+    <w:p>
+      <w:pPr>
+        <w:pStyle w:val="Sansinterligne"/>
+      </w:pPr>
+      <w:r>
+        <w:t>'''</w:t>
+      </w:r>
+    </w:p>
+    <w:p>
+      <w:pPr>
+        <w:pStyle w:val="Sansinterligne"/>
+      </w:pPr>
+      <w:r>
+        <w:t>py manage.py runserver</w:t>
+      </w:r>
+    </w:p>
+    <w:p>
+      <w:pPr>
+        <w:pStyle w:val="Sansinterligne"/>
+      </w:pPr>
+      <w:r>
+        <w:t>'''</w:t>
+      </w:r>
+    </w:p>
+    <w:p>
+      <w:pPr>
+        <w:pStyle w:val="Titre2"/>
+      </w:pPr>
+      <w:r>
+        <w:t>3) Give the IP available</w:t>
+      </w:r>
+    </w:p>
+    <w:p>
+      <w:pPr>
+        <w:pStyle w:val="Sansinterligne"/>
+      </w:pPr>
+      <w:r>
+        <w:t>All available public IPs:</w:t>
+      </w:r>
+    </w:p>
+    <w:p>
+      <w:pPr>
+        <w:pStyle w:val="Sansinterligne"/>
+      </w:pPr>
+      <w:r>
+        <w:t>Listen on all available public IPs use: (0 is a shortcut for 0.0.0.0. )</w:t>
+      </w:r>
+    </w:p>
+    <w:p>
+      <w:pPr>
+        <w:pStyle w:val="Sansinterligne"/>
+      </w:pPr>
+      <w:r>
+        <w:t>'''</w:t>
+      </w:r>
+    </w:p>
+    <w:p>
+      <w:pPr>
+        <w:pStyle w:val="Sansinterligne"/>
+      </w:pPr>
+      <w:r>
+        <w:t>py manage.py runserver 0:8000</w:t>
+      </w:r>
+    </w:p>
+    <w:p>
+      <w:pPr>
+        <w:pStyle w:val="Sansinterligne"/>
+      </w:pPr>
+      <w:r>
+        <w:t>'''</w:t>
+      </w:r>
+    </w:p>
+    <w:p>
+      <w:pPr>
+        <w:pStyle w:val="Sansinterligne"/>
+      </w:pPr>
+    </w:p>
+    <w:p>
+      <w:pPr>
+        <w:pStyle w:val="Titre2"/>
+      </w:pPr>
+      <w:r>
+        <w:t>4</w:t>
+      </w:r>
+      <w:r>
+        <w:t>) Creation application and Work with rooting in Django:</w:t>
+      </w:r>
+    </w:p>
+    <w:p>
+      <w:pPr>
+        <w:pStyle w:val="Sansinterligne"/>
+        <w:numPr>
+          <w:ilvl w:val="0"/>
+          <w:numId w:val="4"/>
+        </w:numPr>
+      </w:pPr>
+      <w:r>
+        <w:t>we need to be at the same level of manage.py before to run this:</w:t>
+      </w:r>
+    </w:p>
+    <w:p>
+      <w:pPr>
+        <w:pStyle w:val="Sansinterligne"/>
+      </w:pPr>
+      <w:r>
+        <w:t>```</w:t>
+      </w:r>
+    </w:p>
+    <w:p>
+      <w:pPr>
+        <w:pStyle w:val="Sansinterligne"/>
+      </w:pPr>
+      <w:r>
+        <w:t>python manage.py startapp polls</w:t>
+      </w:r>
+    </w:p>
+    <w:p>
+      <w:pPr>
+        <w:pStyle w:val="Sansinterligne"/>
+      </w:pPr>
+      <w:r>
+        <w:t>```</w:t>
+      </w:r>
+    </w:p>
+    <w:p>
+      <w:pPr>
+        <w:pStyle w:val="Sansinterligne"/>
+      </w:pPr>
+      <w:r>
+        <w:t>that will create :</w:t>
+      </w:r>
+    </w:p>
+    <w:p>
+      <w:pPr>
+        <w:pStyle w:val="Sansinterligne"/>
+      </w:pPr>
+      <w:r>
+        <w:t>```</w:t>
+      </w:r>
+    </w:p>
+    <w:p>
+      <w:pPr>
+        <w:pStyle w:val="Sansinterligne"/>
+      </w:pPr>
+      <w:r>
+        <w:t>polls/</w:t>
+      </w:r>
+    </w:p>
+    <w:p>
+      <w:pPr>
+        <w:pStyle w:val="Sansinterligne"/>
+      </w:pPr>
+      <w:r>
+        <w:t xml:space="preserve">    __init__.py</w:t>
+      </w:r>
+    </w:p>
+    <w:p>
+      <w:pPr>
+        <w:pStyle w:val="Sansinterligne"/>
+      </w:pPr>
+      <w:r>
+        <w:t xml:space="preserve">    admin.py</w:t>
+      </w:r>
+    </w:p>
+    <w:p>
+      <w:pPr>
+        <w:pStyle w:val="Sansinterligne"/>
+      </w:pPr>
+      <w:r>
+        <w:t xml:space="preserve">    apps.py</w:t>
+      </w:r>
+    </w:p>
+    <w:p>
+      <w:pPr>
+        <w:pStyle w:val="Sansinterligne"/>
+      </w:pPr>
+      <w:r>
+        <w:t xml:space="preserve">    migrations/</w:t>
+      </w:r>
+    </w:p>
+    <w:p>
+      <w:pPr>
+        <w:pStyle w:val="Sansinterligne"/>
+      </w:pPr>
+      <w:r>
+        <w:t xml:space="preserve">        __init__.py</w:t>
+      </w:r>
+    </w:p>
+    <w:p>
+      <w:pPr>
+        <w:pStyle w:val="Sansinterligne"/>
+      </w:pPr>
+      <w:r>
+        <w:t xml:space="preserve">    models.py</w:t>
+      </w:r>
+    </w:p>
+    <w:p>
+      <w:pPr>
+        <w:pStyle w:val="Sansinterligne"/>
+      </w:pPr>
+      <w:r>
+        <w:t xml:space="preserve">    tests.py</w:t>
+      </w:r>
+    </w:p>
+    <w:p>
+      <w:pPr>
+        <w:pStyle w:val="Sansinterligne"/>
+      </w:pPr>
+      <w:r>
+        <w:t xml:space="preserve">    views.py</w:t>
+      </w:r>
+    </w:p>
+    <w:p>
+      <w:pPr>
+        <w:pStyle w:val="Sansinterligne"/>
+      </w:pPr>
+      <w:r>
+        <w:t>```</w:t>
+      </w:r>
+    </w:p>
+    <w:p>
+      <w:pPr>
+        <w:pStyle w:val="Sansinterligne"/>
+        <w:numPr>
+          <w:ilvl w:val="0"/>
+          <w:numId w:val="4"/>
+        </w:numPr>
+      </w:pPr>
+      <w:r>
+        <w:t>We will add a file urls.py :</w:t>
+      </w:r>
+    </w:p>
+    <w:p>
+      <w:pPr>
+        <w:pStyle w:val="Sansinterligne"/>
+      </w:pPr>
+      <w:r>
+        <w:t>```</w:t>
+      </w:r>
+    </w:p>
+    <w:p>
+      <w:pPr>
+        <w:pStyle w:val="Sansinterligne"/>
+      </w:pPr>
+      <w:r>
+        <w:t>from django.urls import path</w:t>
+      </w:r>
+    </w:p>
+    <w:p>
+      <w:pPr>
+        <w:pStyle w:val="Sansinterligne"/>
+      </w:pPr>
+      <w:r>
+        <w:t>from . import views</w:t>
+      </w:r>
+    </w:p>
+    <w:p>
+      <w:pPr>
+        <w:pStyle w:val="Sansinterligne"/>
+      </w:pPr>
+      <w:r>
+        <w:t>urlpatterns = [</w:t>
+      </w:r>
+    </w:p>
+    <w:p>
+      <w:pPr>
+        <w:pStyle w:val="Sansinterligne"/>
+      </w:pPr>
+      <w:r>
+        <w:t xml:space="preserve">    path('', views.index, name='index'),</w:t>
+      </w:r>
+    </w:p>
+    <w:p>
+      <w:pPr>
+        <w:pStyle w:val="Sansinterligne"/>
+      </w:pPr>
+      <w:r>
+        <w:t>]</w:t>
+      </w:r>
+    </w:p>
+    <w:p>
+      <w:pPr>
+        <w:pStyle w:val="Sansinterligne"/>
+      </w:pPr>
+      <w:r>
+        <w:t>```</w:t>
+      </w:r>
+    </w:p>
+    <w:p>
+      <w:pPr>
+        <w:pStyle w:val="Sansinterligne"/>
+        <w:numPr>
+          <w:ilvl w:val="0"/>
+          <w:numId w:val="4"/>
+        </w:numPr>
+      </w:pPr>
+      <w:r>
+        <w:t xml:space="preserve">and put something in views.py : </w:t>
+      </w:r>
+    </w:p>
+    <w:p>
+      <w:pPr>
+        <w:pStyle w:val="Sansinterligne"/>
+      </w:pPr>
+      <w:r>
+        <w:lastRenderedPageBreak/>
+        <w:t>```</w:t>
+      </w:r>
+    </w:p>
+    <w:p>
+      <w:pPr>
+        <w:pStyle w:val="Sansinterligne"/>
+      </w:pPr>
+      <w:r>
+        <w:t>from django.http import HttpResponse</w:t>
+      </w:r>
+    </w:p>
+    <w:p>
+      <w:pPr>
+        <w:pStyle w:val="Sansinterligne"/>
+      </w:pPr>
+      <w:r>
+        <w:t>def index(request):</w:t>
+      </w:r>
+    </w:p>
+    <w:p>
+      <w:pPr>
+        <w:pStyle w:val="Sansinterligne"/>
+      </w:pPr>
+      <w:r>
+        <w:t xml:space="preserve">    return HttpResponse("Hello, world. You're at the polls index.")</w:t>
+      </w:r>
+    </w:p>
+    <w:p>
+      <w:pPr>
+        <w:pStyle w:val="Sansinterligne"/>
+      </w:pPr>
+      <w:r>
+        <w:t>```</w:t>
+      </w:r>
+    </w:p>
+    <w:p>
+      <w:pPr>
+        <w:pStyle w:val="Sansinterligne"/>
+      </w:pPr>
+      <w:r>
+        <w:t>that will read our function index when we enter in /polls/</w:t>
+      </w:r>
+    </w:p>
+    <w:p>
+      <w:pPr>
+        <w:pStyle w:val="Sansinterligne"/>
+      </w:pPr>
+    </w:p>
+    <w:p>
+      <w:pPr>
+        <w:pStyle w:val="Sansinterligne"/>
+        <w:numPr>
+          <w:ilvl w:val="0"/>
+          <w:numId w:val="4"/>
+        </w:numPr>
+      </w:pPr>
+      <w:r>
+        <w:t>For rooting our new app</w:t>
+      </w:r>
+    </w:p>
+    <w:p>
+      <w:pPr>
+        <w:pStyle w:val="Sansinterligne"/>
+      </w:pPr>
+      <w:r>
+        <w:t xml:space="preserve">And in test_site/urls.py  we will import include and this line: </w:t>
+      </w:r>
+    </w:p>
+    <w:p>
+      <w:pPr>
+        <w:pStyle w:val="Sansinterligne"/>
+      </w:pPr>
+      <w:r>
+        <w:t>```</w:t>
+      </w:r>
+    </w:p>
+    <w:p>
+      <w:pPr>
+        <w:pStyle w:val="Sansinterligne"/>
+      </w:pPr>
+      <w:r>
+        <w:t xml:space="preserve">path('polls/', include('polls.urls')), </w:t>
+      </w:r>
+    </w:p>
+    <w:p>
+      <w:pPr>
+        <w:pStyle w:val="Sansinterligne"/>
+      </w:pPr>
+      <w:r>
+        <w:t>```</w:t>
+      </w:r>
+    </w:p>
+    <w:p>
+      <w:pPr>
+        <w:pStyle w:val="Sansinterligne"/>
+      </w:pPr>
+      <w:r>
+        <w:t>relaunch our server</w:t>
+      </w:r>
+    </w:p>
+    <w:p>
+      <w:pPr>
+        <w:pStyle w:val="Sansinterligne"/>
+      </w:pPr>
+      <w:r>
+        <w:t xml:space="preserve">Now we can check the URL: </w:t>
+      </w:r>
+      <w:hyperlink r:id="rId17" w:history="1">
+        <w:r>
+          <w:rPr>
+            <w:rStyle w:val="Lienhypertexte"/>
+          </w:rPr>
+          <w:t>http://localhost:8000/polls/</w:t>
+        </w:r>
+      </w:hyperlink>
+    </w:p>
+    <w:p>
+      <w:pPr>
+        <w:pStyle w:val="Sansinterligne"/>
+      </w:pPr>
+    </w:p>
+    <w:p>
+      <w:pPr>
+        <w:pStyle w:val="Titre2"/>
+      </w:pPr>
+      <w:r>
+        <w:t>5) Configuration DataBase :</w:t>
+      </w:r>
+    </w:p>
+    <w:p>
+      <w:r>
+        <w:t xml:space="preserve">By default we have SQLIGHT we can add also an other database we need to change settings.py for that </w:t>
+      </w:r>
+    </w:p>
+    <w:p>
+      <w:pPr>
+        <w:pStyle w:val="Paragraphedeliste"/>
+        <w:numPr>
+          <w:ilvl w:val="0"/>
+          <w:numId w:val="5"/>
+        </w:numPr>
+      </w:pPr>
+      <w:r>
+        <w:t xml:space="preserve">By default we haven t tables install in SQLIGHT for that we need to run : </w:t>
+      </w:r>
+    </w:p>
+    <w:p>
+      <w:pPr>
+        <w:rPr>
+          <w:color w:val="A9B7C6"/>
+          <w:lang w:eastAsia="fr-FR"/>
+        </w:rPr>
+      </w:pPr>
+      <w:r>
+        <w:rPr>
+          <w:lang w:eastAsia="fr-FR"/>
+        </w:rPr>
+        <w:t>python manage.py migrate</w:t>
+      </w:r>
+    </w:p>
+    <w:p>
+      <w:pPr>
+        <w:jc w:val="center"/>
+      </w:pPr>
+      <w:r>
+        <w:rPr>
+          <w:noProof/>
+        </w:rPr>
+        <w:drawing>
+          <wp:inline distT="0" distB="0" distL="0" distR="0" wp14:anchorId="57907328" wp14:editId="30062B24">
+            <wp:extent cx="3276600" cy="2869656"/>
+            <wp:effectExtent l="0" t="0" r="0" b="6985"/>
+            <wp:docPr id="2" name="Image 2"/>
+            <wp:cNvGraphicFramePr>
+              <a:graphicFrameLocks xmlns:a="http://schemas.openxmlformats.org/drawingml/2006/main" noChangeAspect="1"/>
+            </wp:cNvGraphicFramePr>
+            <a:graphic xmlns:a="http://schemas.openxmlformats.org/drawingml/2006/main">
+              <a:graphicData uri="http://schemas.openxmlformats.org/drawingml/2006/picture">
+                <pic:pic xmlns:pic="http://schemas.openxmlformats.org/drawingml/2006/picture">
+                  <pic:nvPicPr>
+                    <pic:cNvPr id="0" name="Picture 1"/>
+                    <pic:cNvPicPr>
+                      <a:picLocks noChangeAspect="1" noChangeArrowheads="1"/>
+                    </pic:cNvPicPr>
+                  </pic:nvPicPr>
+                  <pic:blipFill>
+                    <a:blip r:embed="rId18">
+                      <a:extLst>
+                        <a:ext uri="{28A0092B-C50C-407E-A947-70E740481C1C}">
+                          <a14:useLocalDpi xmlns:a14="http://schemas.microsoft.com/office/drawing/2010/main" val="0"/>
+                        </a:ext>
+                      </a:extLst>
+                    </a:blip>
+                    <a:srcRect/>
+                    <a:stretch>
+                      <a:fillRect/>
+                    </a:stretch>
+                  </pic:blipFill>
+                  <pic:spPr bwMode="auto">
+                    <a:xfrm>
+                      <a:off x="0" y="0"/>
+                      <a:ext cx="3292907" cy="2883937"/>
+                    </a:xfrm>
+                    <a:prstGeom prst="rect">
+                      <a:avLst/>
+                    </a:prstGeom>
+                    <a:noFill/>
+                    <a:ln>
+                      <a:noFill/>
+                    </a:ln>
+                  </pic:spPr>
+                </pic:pic>
+              </a:graphicData>
+            </a:graphic>
+          </wp:inline>
+        </w:drawing>
+      </w:r>
+    </w:p>
+    <w:p>
+      <w:pPr>
+        <w:pStyle w:val="Sansinterligne"/>
+      </w:pPr>
+      <w:r>
+        <w:t>So that will set </w:t>
+      </w:r>
+      <w:r>
+        <w:t xml:space="preserve">into </w:t>
+      </w:r>
+      <w:r>
+        <w:rPr>
+          <w:rFonts w:ascii="Corbel" w:hAnsi="Corbel"/>
+          <w:color w:val="0C3C26"/>
+          <w:sz w:val="21"/>
+          <w:szCs w:val="21"/>
+          <w:shd w:val="clear" w:color="auto" w:fill="FFFFFF"/>
+        </w:rPr>
+        <w:t> </w:t>
+      </w:r>
+      <w:hyperlink r:id="rId19" w:anchor="std:setting-INSTALLED_APPS" w:history="1">
+        <w:r>
+          <w:t>INSTALLED_APPS</w:t>
+        </w:r>
+      </w:hyperlink>
+      <w:r>
+        <w:t>:</w:t>
+      </w:r>
+    </w:p>
+    <w:p>
+      <w:pPr>
+        <w:ind w:left="1416"/>
+        <w:rPr>
+          <w:lang w:eastAsia="fr-FR"/>
+        </w:rPr>
+      </w:pPr>
+      <w:r>
+        <w:rPr>
+          <w:lang w:eastAsia="fr-FR"/>
+        </w:rPr>
+        <w:t>'django.contrib.admin',</w:t>
+      </w:r>
+      <w:r>
+        <w:rPr>
+          <w:lang w:eastAsia="fr-FR"/>
+        </w:rPr>
+        <w:br/>
+        <w:t>'django.contrib.auth',</w:t>
+      </w:r>
+      <w:r>
+        <w:rPr>
+          <w:lang w:eastAsia="fr-FR"/>
+        </w:rPr>
+        <w:br/>
+        <w:t>'django.contrib.contenttypes',</w:t>
+      </w:r>
+      <w:r>
+        <w:rPr>
+          <w:lang w:eastAsia="fr-FR"/>
+        </w:rPr>
+        <w:br/>
+        <w:t>'django.contrib.sessions',</w:t>
+      </w:r>
+      <w:r>
+        <w:rPr>
+          <w:lang w:eastAsia="fr-FR"/>
+        </w:rPr>
+        <w:br/>
+        <w:t>'django.contrib.messages',</w:t>
+      </w:r>
+      <w:r>
+        <w:rPr>
+          <w:lang w:eastAsia="fr-FR"/>
+        </w:rPr>
+        <w:br/>
+        <w:t>'django.contrib.staticfiles',</w:t>
+      </w:r>
+    </w:p>
+    <w:p>
+      <w:pPr>
+        <w:rPr>
+          <w:lang w:eastAsia="fr-FR"/>
+        </w:rPr>
+      </w:pPr>
+    </w:p>
+    <w:p>
+      <w:pPr>
+        <w:rPr>
+          <w:lang w:eastAsia="fr-FR"/>
+        </w:rPr>
+      </w:pPr>
+    </w:p>
+    <w:p>
+      <w:pPr>
+        <w:pStyle w:val="Paragraphedeliste"/>
+        <w:numPr>
+          <w:ilvl w:val="0"/>
+          <w:numId w:val="5"/>
+        </w:numPr>
+        <w:rPr>
+          <w:lang w:eastAsia="fr-FR"/>
+        </w:rPr>
+      </w:pPr>
+      <w:r>
+        <w:rPr>
+          <w:lang w:eastAsia="fr-FR"/>
+        </w:rPr>
+        <w:lastRenderedPageBreak/>
+        <w:t xml:space="preserve">We want to create database now : </w:t>
+      </w:r>
+    </w:p>
+    <w:p>
+      <w:pPr>
+        <w:pStyle w:val="Paragraphedeliste"/>
+        <w:numPr>
+          <w:ilvl w:val="0"/>
+          <w:numId w:val="4"/>
+        </w:numPr>
+        <w:rPr>
+          <w:lang w:eastAsia="fr-FR"/>
+        </w:rPr>
+      </w:pPr>
+      <w:r>
+        <w:rPr>
+          <w:lang w:eastAsia="fr-FR"/>
+        </w:rPr>
+        <w:t>We will build a model into polls/models.py :</w:t>
+      </w:r>
+    </w:p>
+    <w:p>
+      <w:pPr>
+        <w:tabs>
+          <w:tab w:val="left" w:pos="916"/>
+          <w:tab w:val="left" w:pos="1832"/>
+          <w:tab w:val="left" w:pos="2748"/>
+          <w:tab w:val="left" w:pos="3664"/>
+          <w:tab w:val="left" w:pos="4580"/>
+          <w:tab w:val="left" w:pos="5496"/>
+          <w:tab w:val="left" w:pos="6412"/>
+          <w:tab w:val="left" w:pos="7328"/>
+          <w:tab w:val="left" w:pos="8244"/>
+          <w:tab w:val="left" w:pos="9160"/>
+          <w:tab w:val="left" w:pos="10076"/>
+          <w:tab w:val="left" w:pos="10992"/>
+          <w:tab w:val="left" w:pos="11908"/>
+          <w:tab w:val="left" w:pos="12824"/>
+          <w:tab w:val="left" w:pos="13740"/>
+          <w:tab w:val="left" w:pos="14656"/>
+        </w:tabs>
+        <w:spacing w:before="225" w:after="225" w:line="240" w:lineRule="auto"/>
+        <w:ind w:left="300" w:right="300"/>
+        <w:rPr>
+          <w:rFonts w:ascii="Consolas" w:eastAsia="Times New Roman" w:hAnsi="Consolas" w:cs="Courier New"/>
+          <w:color w:val="0C4B33"/>
+          <w:sz w:val="21"/>
+          <w:szCs w:val="21"/>
+          <w:lang w:eastAsia="fr-FR"/>
+        </w:rPr>
+      </w:pPr>
+      <w:r>
+        <w:rPr>
+          <w:rFonts w:ascii="Consolas" w:eastAsia="Times New Roman" w:hAnsi="Consolas" w:cs="Courier New"/>
+          <w:b/>
+          <w:bCs/>
+          <w:color w:val="008000"/>
+          <w:sz w:val="21"/>
+          <w:szCs w:val="21"/>
+          <w:lang w:eastAsia="fr-FR"/>
+        </w:rPr>
+        <w:t>from</w:t>
+      </w:r>
+      <w:r>
+        <w:rPr>
+          <w:rFonts w:ascii="Consolas" w:eastAsia="Times New Roman" w:hAnsi="Consolas" w:cs="Courier New"/>
+          <w:color w:val="0C4B33"/>
+          <w:sz w:val="21"/>
+          <w:szCs w:val="21"/>
+          <w:lang w:eastAsia="fr-FR"/>
+        </w:rPr>
         <w:t xml:space="preserve"> </w:t>
       </w:r>
-      <w:proofErr w:type="spellStart"/>
-      <w:r>
-        <w:t>create</w:t>
-      </w:r>
-      <w:proofErr w:type="spellEnd"/>
-      <w:r>
-        <w:t xml:space="preserve"> : </w:t>
-      </w:r>
-    </w:p>
-    <w:p>
-      <w:pPr>
-        <w:pStyle w:val="Sansinterligne"/>
-      </w:pPr>
-      <w:r>
-        <w:t>'''</w:t>
-      </w:r>
-    </w:p>
-    <w:p>
-      <w:pPr>
-        <w:pStyle w:val="Sansinterligne"/>
-      </w:pPr>
-      <w:proofErr w:type="spellStart"/>
-      <w:proofErr w:type="gramStart"/>
-      <w:r>
-        <w:t>mysite</w:t>
-      </w:r>
-      <w:proofErr w:type="spellEnd"/>
-      <w:proofErr w:type="gramEnd"/>
-      <w:r>
-        <w:t>/</w:t>
-      </w:r>
-    </w:p>
-    <w:p>
-      <w:pPr>
-        <w:pStyle w:val="Sansinterligne"/>
-      </w:pPr>
-      <w:r>
-        <w:t xml:space="preserve">    manage.py</w:t>
-      </w:r>
-    </w:p>
-    <w:p>
-      <w:pPr>
-        <w:pStyle w:val="Sansinterligne"/>
-      </w:pPr>
-      <w:r>
-        <w:t xml:space="preserve">    </w:t>
-      </w:r>
-      <w:proofErr w:type="spellStart"/>
-      <w:proofErr w:type="gramStart"/>
-      <w:r>
-        <w:t>mysite</w:t>
-      </w:r>
-      <w:proofErr w:type="spellEnd"/>
-      <w:proofErr w:type="gramEnd"/>
-      <w:r>
-        <w:t>/</w:t>
-      </w:r>
-    </w:p>
-    <w:p>
-      <w:pPr>
-        <w:pStyle w:val="Sansinterligne"/>
-      </w:pPr>
-      <w:r>
-        <w:t xml:space="preserve">        __init__.py</w:t>
-      </w:r>
-    </w:p>
-    <w:p>
-      <w:pPr>
-        <w:pStyle w:val="Sansinterligne"/>
-      </w:pPr>
-      <w:r>
-        <w:t xml:space="preserve">        settings.py</w:t>
-      </w:r>
-    </w:p>
-    <w:p>
-      <w:pPr>
-        <w:pStyle w:val="Sansinterligne"/>
-      </w:pPr>
-      <w:r>
-        <w:t xml:space="preserve">        urls.py</w:t>
-      </w:r>
-    </w:p>
-    <w:p>
-      <w:pPr>
-        <w:pStyle w:val="Sansinterligne"/>
-      </w:pPr>
-      <w:r>
-        <w:t xml:space="preserve">        asgi.py</w:t>
-      </w:r>
-    </w:p>
-    <w:p>
-      <w:pPr>
-        <w:pStyle w:val="Sansinterligne"/>
-      </w:pPr>
-      <w:r>
-        <w:t xml:space="preserve">        wsgi.py</w:t>
-      </w:r>
-    </w:p>
-    <w:p>
-      <w:pPr>
-        <w:pStyle w:val="Sansinterligne"/>
-      </w:pPr>
-      <w:r>
-        <w:t>'''</w:t>
-      </w:r>
-    </w:p>
-    <w:p>
-      <w:pPr>
-        <w:pStyle w:val="Titre2"/>
-      </w:pPr>
-      <w:r>
-        <w:t>2</w:t>
-      </w:r>
-      <w:r>
-        <w:t xml:space="preserve">) Check if </w:t>
-      </w:r>
-      <w:proofErr w:type="spellStart"/>
-      <w:r>
-        <w:t>it’s</w:t>
-      </w:r>
-      <w:proofErr w:type="spellEnd"/>
-      <w:r>
+      <w:r>
+        <w:rPr>
+          <w:rFonts w:ascii="Consolas" w:eastAsia="Times New Roman" w:hAnsi="Consolas" w:cs="Courier New"/>
+          <w:b/>
+          <w:bCs/>
+          <w:color w:val="0000FF"/>
+          <w:sz w:val="21"/>
+          <w:szCs w:val="21"/>
+          <w:lang w:eastAsia="fr-FR"/>
+        </w:rPr>
+        <w:t>django.db</w:t>
+      </w:r>
+      <w:r>
+        <w:rPr>
+          <w:rFonts w:ascii="Consolas" w:eastAsia="Times New Roman" w:hAnsi="Consolas" w:cs="Courier New"/>
+          <w:color w:val="0C4B33"/>
+          <w:sz w:val="21"/>
+          <w:szCs w:val="21"/>
+          <w:lang w:eastAsia="fr-FR"/>
+        </w:rPr>
         <w:t xml:space="preserve"> </w:t>
       </w:r>
-      <w:proofErr w:type="spellStart"/>
-      <w:r>
-        <w:t>work</w:t>
-      </w:r>
-      <w:proofErr w:type="spellEnd"/>
-      <w:r>
+      <w:r>
+        <w:rPr>
+          <w:rFonts w:ascii="Consolas" w:eastAsia="Times New Roman" w:hAnsi="Consolas" w:cs="Courier New"/>
+          <w:b/>
+          <w:bCs/>
+          <w:color w:val="008000"/>
+          <w:sz w:val="21"/>
+          <w:szCs w:val="21"/>
+          <w:lang w:eastAsia="fr-FR"/>
+        </w:rPr>
+        <w:t>import</w:t>
+      </w:r>
+      <w:r>
+        <w:rPr>
+          <w:rFonts w:ascii="Consolas" w:eastAsia="Times New Roman" w:hAnsi="Consolas" w:cs="Courier New"/>
+          <w:color w:val="0C4B33"/>
+          <w:sz w:val="21"/>
+          <w:szCs w:val="21"/>
+          <w:lang w:eastAsia="fr-FR"/>
+        </w:rPr>
+        <w:t xml:space="preserve"> models</w:t>
+      </w:r>
+    </w:p>
+    <w:p>
+      <w:pPr>
+        <w:tabs>
+          <w:tab w:val="left" w:pos="916"/>
+          <w:tab w:val="left" w:pos="1832"/>
+          <w:tab w:val="left" w:pos="2748"/>
+          <w:tab w:val="left" w:pos="3664"/>
+          <w:tab w:val="left" w:pos="4580"/>
+          <w:tab w:val="left" w:pos="5496"/>
+          <w:tab w:val="left" w:pos="6412"/>
+          <w:tab w:val="left" w:pos="7328"/>
+          <w:tab w:val="left" w:pos="8244"/>
+          <w:tab w:val="left" w:pos="9160"/>
+          <w:tab w:val="left" w:pos="10076"/>
+          <w:tab w:val="left" w:pos="10992"/>
+          <w:tab w:val="left" w:pos="11908"/>
+          <w:tab w:val="left" w:pos="12824"/>
+          <w:tab w:val="left" w:pos="13740"/>
+          <w:tab w:val="left" w:pos="14656"/>
+        </w:tabs>
+        <w:spacing w:before="225" w:after="225" w:line="240" w:lineRule="auto"/>
+        <w:ind w:left="300" w:right="300"/>
+        <w:rPr>
+          <w:rFonts w:ascii="Consolas" w:eastAsia="Times New Roman" w:hAnsi="Consolas" w:cs="Courier New"/>
+          <w:color w:val="0C4B33"/>
+          <w:sz w:val="21"/>
+          <w:szCs w:val="21"/>
+          <w:lang w:eastAsia="fr-FR"/>
+        </w:rPr>
+      </w:pPr>
+      <w:r>
+        <w:rPr>
+          <w:rFonts w:ascii="Consolas" w:eastAsia="Times New Roman" w:hAnsi="Consolas" w:cs="Courier New"/>
+          <w:b/>
+          <w:bCs/>
+          <w:color w:val="008000"/>
+          <w:sz w:val="21"/>
+          <w:szCs w:val="21"/>
+          <w:lang w:eastAsia="fr-FR"/>
+        </w:rPr>
+        <w:t>class</w:t>
+      </w:r>
+      <w:r>
+        <w:rPr>
+          <w:rFonts w:ascii="Consolas" w:eastAsia="Times New Roman" w:hAnsi="Consolas" w:cs="Courier New"/>
+          <w:color w:val="0C4B33"/>
+          <w:sz w:val="21"/>
+          <w:szCs w:val="21"/>
+          <w:lang w:eastAsia="fr-FR"/>
+        </w:rPr>
         <w:t xml:space="preserve"> </w:t>
       </w:r>
-    </w:p>
-    <w:p>
-      <w:pPr>
-        <w:pStyle w:val="Sansinterligne"/>
-      </w:pPr>
-      <w:r>
-        <w:t xml:space="preserve">Enter in </w:t>
-      </w:r>
-      <w:proofErr w:type="spellStart"/>
-      <w:proofErr w:type="gramStart"/>
-      <w:r>
-        <w:t>mysite</w:t>
-      </w:r>
-      <w:proofErr w:type="spellEnd"/>
-      <w:r>
-        <w:t>:</w:t>
-      </w:r>
-      <w:proofErr w:type="gramEnd"/>
-      <w:r>
-        <w:t xml:space="preserve">  run the server </w:t>
-      </w:r>
-    </w:p>
-    <w:p>
-      <w:pPr>
-        <w:pStyle w:val="Sansinterligne"/>
-      </w:pPr>
-      <w:r>
-        <w:t>'''</w:t>
-      </w:r>
-    </w:p>
-    <w:p>
-      <w:pPr>
-        <w:pStyle w:val="Sansinterligne"/>
-      </w:pPr>
-      <w:proofErr w:type="spellStart"/>
-      <w:proofErr w:type="gramStart"/>
-      <w:r>
-        <w:t>py</w:t>
-      </w:r>
-      <w:proofErr w:type="spellEnd"/>
-      <w:proofErr w:type="gramEnd"/>
-      <w:r>
-        <w:t xml:space="preserve"> manage.py </w:t>
-      </w:r>
-      <w:proofErr w:type="spellStart"/>
-      <w:r>
-        <w:t>runserver</w:t>
-      </w:r>
-      <w:proofErr w:type="spellEnd"/>
-    </w:p>
-    <w:p>
-      <w:pPr>
-        <w:pStyle w:val="Sansinterligne"/>
-      </w:pPr>
-      <w:r>
-        <w:t>'''</w:t>
-      </w:r>
-    </w:p>
-    <w:p>
-      <w:pPr>
-        <w:pStyle w:val="Titre2"/>
-      </w:pPr>
-      <w:r>
-        <w:t>3</w:t>
-      </w:r>
-      <w:r>
-        <w:t xml:space="preserve">) </w:t>
-      </w:r>
-      <w:proofErr w:type="spellStart"/>
-      <w:r>
-        <w:t>Give</w:t>
-      </w:r>
-      <w:proofErr w:type="spellEnd"/>
-      <w:r>
-        <w:t xml:space="preserve"> the IP </w:t>
-      </w:r>
-      <w:proofErr w:type="spellStart"/>
-      <w:r>
-        <w:t>available</w:t>
-      </w:r>
-      <w:proofErr w:type="spellEnd"/>
-    </w:p>
-    <w:p>
-      <w:pPr>
-        <w:pStyle w:val="Sansinterligne"/>
-      </w:pPr>
-      <w:r>
-        <w:t xml:space="preserve">All </w:t>
-      </w:r>
-      <w:proofErr w:type="spellStart"/>
-      <w:r>
-        <w:t>available</w:t>
-      </w:r>
-      <w:proofErr w:type="spellEnd"/>
-      <w:r>
-        <w:t xml:space="preserve"> public </w:t>
-      </w:r>
-      <w:proofErr w:type="spellStart"/>
-      <w:proofErr w:type="gramStart"/>
-      <w:r>
-        <w:t>IPs</w:t>
-      </w:r>
-      <w:proofErr w:type="spellEnd"/>
-      <w:r>
-        <w:t>:</w:t>
-      </w:r>
-      <w:proofErr w:type="gramEnd"/>
-    </w:p>
-    <w:p>
-      <w:pPr>
-        <w:pStyle w:val="Sansinterligne"/>
-      </w:pPr>
-      <w:proofErr w:type="spellStart"/>
-      <w:r>
-        <w:t>Listen</w:t>
-      </w:r>
-      <w:proofErr w:type="spellEnd"/>
-      <w:r>
-        <w:t xml:space="preserve"> on all </w:t>
-      </w:r>
-      <w:proofErr w:type="spellStart"/>
-      <w:r>
-        <w:t>available</w:t>
-      </w:r>
-      <w:proofErr w:type="spellEnd"/>
-      <w:r>
-        <w:t xml:space="preserve"> public </w:t>
-      </w:r>
-      <w:proofErr w:type="spellStart"/>
-      <w:r>
-        <w:t>IPs</w:t>
-      </w:r>
-      <w:proofErr w:type="spellEnd"/>
-      <w:r>
+      <w:r>
+        <w:rPr>
+          <w:rFonts w:ascii="Consolas" w:eastAsia="Times New Roman" w:hAnsi="Consolas" w:cs="Courier New"/>
+          <w:b/>
+          <w:bCs/>
+          <w:color w:val="0000FF"/>
+          <w:sz w:val="21"/>
+          <w:szCs w:val="21"/>
+          <w:lang w:eastAsia="fr-FR"/>
+        </w:rPr>
+        <w:t>Question</w:t>
+      </w:r>
+      <w:r>
+        <w:rPr>
+          <w:rFonts w:ascii="Consolas" w:eastAsia="Times New Roman" w:hAnsi="Consolas" w:cs="Courier New"/>
+          <w:color w:val="0C4B33"/>
+          <w:sz w:val="21"/>
+          <w:szCs w:val="21"/>
+          <w:lang w:eastAsia="fr-FR"/>
+        </w:rPr>
+        <w:t>(models</w:t>
+      </w:r>
+      <w:r>
+        <w:rPr>
+          <w:rFonts w:ascii="Consolas" w:eastAsia="Times New Roman" w:hAnsi="Consolas" w:cs="Courier New"/>
+          <w:color w:val="666666"/>
+          <w:sz w:val="21"/>
+          <w:szCs w:val="21"/>
+          <w:lang w:eastAsia="fr-FR"/>
+        </w:rPr>
+        <w:t>.</w:t>
+      </w:r>
+      <w:r>
+        <w:rPr>
+          <w:rFonts w:ascii="Consolas" w:eastAsia="Times New Roman" w:hAnsi="Consolas" w:cs="Courier New"/>
+          <w:color w:val="0C4B33"/>
+          <w:sz w:val="21"/>
+          <w:szCs w:val="21"/>
+          <w:lang w:eastAsia="fr-FR"/>
+        </w:rPr>
+        <w:t>Model):</w:t>
+      </w:r>
+    </w:p>
+    <w:p>
+      <w:pPr>
+        <w:tabs>
+          <w:tab w:val="left" w:pos="916"/>
+          <w:tab w:val="left" w:pos="1832"/>
+          <w:tab w:val="left" w:pos="2748"/>
+          <w:tab w:val="left" w:pos="3664"/>
+          <w:tab w:val="left" w:pos="4580"/>
+          <w:tab w:val="left" w:pos="5496"/>
+          <w:tab w:val="left" w:pos="6412"/>
+          <w:tab w:val="left" w:pos="7328"/>
+          <w:tab w:val="left" w:pos="8244"/>
+          <w:tab w:val="left" w:pos="9160"/>
+          <w:tab w:val="left" w:pos="10076"/>
+          <w:tab w:val="left" w:pos="10992"/>
+          <w:tab w:val="left" w:pos="11908"/>
+          <w:tab w:val="left" w:pos="12824"/>
+          <w:tab w:val="left" w:pos="13740"/>
+          <w:tab w:val="left" w:pos="14656"/>
+        </w:tabs>
+        <w:spacing w:before="225" w:after="225" w:line="240" w:lineRule="auto"/>
+        <w:ind w:left="300" w:right="300"/>
+        <w:rPr>
+          <w:rFonts w:ascii="Consolas" w:eastAsia="Times New Roman" w:hAnsi="Consolas" w:cs="Courier New"/>
+          <w:color w:val="0C4B33"/>
+          <w:sz w:val="21"/>
+          <w:szCs w:val="21"/>
+          <w:lang w:eastAsia="fr-FR"/>
+        </w:rPr>
+      </w:pPr>
+      <w:r>
+        <w:rPr>
+          <w:rFonts w:ascii="Consolas" w:eastAsia="Times New Roman" w:hAnsi="Consolas" w:cs="Courier New"/>
+          <w:color w:val="0C4B33"/>
+          <w:sz w:val="21"/>
+          <w:szCs w:val="21"/>
+          <w:lang w:eastAsia="fr-FR"/>
+        </w:rPr>
+        <w:t xml:space="preserve">    question_text </w:t>
+      </w:r>
+      <w:r>
+        <w:rPr>
+          <w:rFonts w:ascii="Consolas" w:eastAsia="Times New Roman" w:hAnsi="Consolas" w:cs="Courier New"/>
+          <w:color w:val="666666"/>
+          <w:sz w:val="21"/>
+          <w:szCs w:val="21"/>
+          <w:lang w:eastAsia="fr-FR"/>
+        </w:rPr>
+        <w:t>=</w:t>
+      </w:r>
+      <w:r>
+        <w:rPr>
+          <w:rFonts w:ascii="Consolas" w:eastAsia="Times New Roman" w:hAnsi="Consolas" w:cs="Courier New"/>
+          <w:color w:val="0C4B33"/>
+          <w:sz w:val="21"/>
+          <w:szCs w:val="21"/>
+          <w:lang w:eastAsia="fr-FR"/>
+        </w:rPr>
+        <w:t xml:space="preserve"> models</w:t>
+      </w:r>
+      <w:r>
+        <w:rPr>
+          <w:rFonts w:ascii="Consolas" w:eastAsia="Times New Roman" w:hAnsi="Consolas" w:cs="Courier New"/>
+          <w:color w:val="666666"/>
+          <w:sz w:val="21"/>
+          <w:szCs w:val="21"/>
+          <w:lang w:eastAsia="fr-FR"/>
+        </w:rPr>
+        <w:t>.</w:t>
+      </w:r>
+      <w:r>
+        <w:rPr>
+          <w:rFonts w:ascii="Consolas" w:eastAsia="Times New Roman" w:hAnsi="Consolas" w:cs="Courier New"/>
+          <w:color w:val="0C4B33"/>
+          <w:sz w:val="21"/>
+          <w:szCs w:val="21"/>
+          <w:lang w:eastAsia="fr-FR"/>
+        </w:rPr>
+        <w:t>CharField(max_length</w:t>
+      </w:r>
+      <w:r>
+        <w:rPr>
+          <w:rFonts w:ascii="Consolas" w:eastAsia="Times New Roman" w:hAnsi="Consolas" w:cs="Courier New"/>
+          <w:color w:val="666666"/>
+          <w:sz w:val="21"/>
+          <w:szCs w:val="21"/>
+          <w:lang w:eastAsia="fr-FR"/>
+        </w:rPr>
+        <w:t>=200</w:t>
+      </w:r>
+      <w:r>
+        <w:rPr>
+          <w:rFonts w:ascii="Consolas" w:eastAsia="Times New Roman" w:hAnsi="Consolas" w:cs="Courier New"/>
+          <w:color w:val="0C4B33"/>
+          <w:sz w:val="21"/>
+          <w:szCs w:val="21"/>
+          <w:lang w:eastAsia="fr-FR"/>
+        </w:rPr>
+        <w:t>)</w:t>
+      </w:r>
+    </w:p>
+    <w:p>
+      <w:pPr>
+        <w:tabs>
+          <w:tab w:val="left" w:pos="916"/>
+          <w:tab w:val="left" w:pos="1832"/>
+          <w:tab w:val="left" w:pos="2748"/>
+          <w:tab w:val="left" w:pos="3664"/>
+          <w:tab w:val="left" w:pos="4580"/>
+          <w:tab w:val="left" w:pos="5496"/>
+          <w:tab w:val="left" w:pos="6412"/>
+          <w:tab w:val="left" w:pos="7328"/>
+          <w:tab w:val="left" w:pos="8244"/>
+          <w:tab w:val="left" w:pos="9160"/>
+          <w:tab w:val="left" w:pos="10076"/>
+          <w:tab w:val="left" w:pos="10992"/>
+          <w:tab w:val="left" w:pos="11908"/>
+          <w:tab w:val="left" w:pos="12824"/>
+          <w:tab w:val="left" w:pos="13740"/>
+          <w:tab w:val="left" w:pos="14656"/>
+        </w:tabs>
+        <w:spacing w:before="225" w:after="225" w:line="240" w:lineRule="auto"/>
+        <w:ind w:left="300" w:right="300"/>
+        <w:rPr>
+          <w:rFonts w:ascii="Consolas" w:eastAsia="Times New Roman" w:hAnsi="Consolas" w:cs="Courier New"/>
+          <w:color w:val="0C4B33"/>
+          <w:sz w:val="21"/>
+          <w:szCs w:val="21"/>
+          <w:lang w:eastAsia="fr-FR"/>
+        </w:rPr>
+      </w:pPr>
+      <w:r>
+        <w:rPr>
+          <w:rFonts w:ascii="Consolas" w:eastAsia="Times New Roman" w:hAnsi="Consolas" w:cs="Courier New"/>
+          <w:color w:val="0C4B33"/>
+          <w:sz w:val="21"/>
+          <w:szCs w:val="21"/>
+          <w:lang w:eastAsia="fr-FR"/>
+        </w:rPr>
+        <w:t xml:space="preserve">    pub_date </w:t>
+      </w:r>
+      <w:r>
+        <w:rPr>
+          <w:rFonts w:ascii="Consolas" w:eastAsia="Times New Roman" w:hAnsi="Consolas" w:cs="Courier New"/>
+          <w:color w:val="666666"/>
+          <w:sz w:val="21"/>
+          <w:szCs w:val="21"/>
+          <w:lang w:eastAsia="fr-FR"/>
+        </w:rPr>
+        <w:t>=</w:t>
+      </w:r>
+      <w:r>
+        <w:rPr>
+          <w:rFonts w:ascii="Consolas" w:eastAsia="Times New Roman" w:hAnsi="Consolas" w:cs="Courier New"/>
+          <w:color w:val="0C4B33"/>
+          <w:sz w:val="21"/>
+          <w:szCs w:val="21"/>
+          <w:lang w:eastAsia="fr-FR"/>
+        </w:rPr>
+        <w:t xml:space="preserve"> models</w:t>
+      </w:r>
+      <w:r>
+        <w:rPr>
+          <w:rFonts w:ascii="Consolas" w:eastAsia="Times New Roman" w:hAnsi="Consolas" w:cs="Courier New"/>
+          <w:color w:val="666666"/>
+          <w:sz w:val="21"/>
+          <w:szCs w:val="21"/>
+          <w:lang w:eastAsia="fr-FR"/>
+        </w:rPr>
+        <w:t>.</w:t>
+      </w:r>
+      <w:r>
+        <w:rPr>
+          <w:rFonts w:ascii="Consolas" w:eastAsia="Times New Roman" w:hAnsi="Consolas" w:cs="Courier New"/>
+          <w:color w:val="0C4B33"/>
+          <w:sz w:val="21"/>
+          <w:szCs w:val="21"/>
+          <w:lang w:eastAsia="fr-FR"/>
+        </w:rPr>
+        <w:t>DateTimeField(</w:t>
+      </w:r>
+      <w:r>
+        <w:rPr>
+          <w:rFonts w:ascii="Consolas" w:eastAsia="Times New Roman" w:hAnsi="Consolas" w:cs="Courier New"/>
+          <w:color w:val="BA2121"/>
+          <w:sz w:val="21"/>
+          <w:szCs w:val="21"/>
+          <w:lang w:eastAsia="fr-FR"/>
+        </w:rPr>
+        <w:t>'date published'</w:t>
+      </w:r>
+      <w:r>
+        <w:rPr>
+          <w:rFonts w:ascii="Consolas" w:eastAsia="Times New Roman" w:hAnsi="Consolas" w:cs="Courier New"/>
+          <w:color w:val="0C4B33"/>
+          <w:sz w:val="21"/>
+          <w:szCs w:val="21"/>
+          <w:lang w:eastAsia="fr-FR"/>
+        </w:rPr>
+        <w:t>)</w:t>
+      </w:r>
+    </w:p>
+    <w:p>
+      <w:pPr>
+        <w:tabs>
+          <w:tab w:val="left" w:pos="916"/>
+          <w:tab w:val="left" w:pos="1832"/>
+          <w:tab w:val="left" w:pos="2748"/>
+          <w:tab w:val="left" w:pos="3664"/>
+          <w:tab w:val="left" w:pos="4580"/>
+          <w:tab w:val="left" w:pos="5496"/>
+          <w:tab w:val="left" w:pos="6412"/>
+          <w:tab w:val="left" w:pos="7328"/>
+          <w:tab w:val="left" w:pos="8244"/>
+          <w:tab w:val="left" w:pos="9160"/>
+          <w:tab w:val="left" w:pos="10076"/>
+          <w:tab w:val="left" w:pos="10992"/>
+          <w:tab w:val="left" w:pos="11908"/>
+          <w:tab w:val="left" w:pos="12824"/>
+          <w:tab w:val="left" w:pos="13740"/>
+          <w:tab w:val="left" w:pos="14656"/>
+        </w:tabs>
+        <w:spacing w:before="225" w:after="225" w:line="240" w:lineRule="auto"/>
+        <w:ind w:left="300" w:right="300"/>
+        <w:rPr>
+          <w:rFonts w:ascii="Consolas" w:eastAsia="Times New Roman" w:hAnsi="Consolas" w:cs="Courier New"/>
+          <w:color w:val="0C4B33"/>
+          <w:sz w:val="21"/>
+          <w:szCs w:val="21"/>
+          <w:lang w:eastAsia="fr-FR"/>
+        </w:rPr>
+      </w:pPr>
+      <w:r>
+        <w:rPr>
+          <w:rFonts w:ascii="Consolas" w:eastAsia="Times New Roman" w:hAnsi="Consolas" w:cs="Courier New"/>
+          <w:b/>
+          <w:bCs/>
+          <w:color w:val="008000"/>
+          <w:sz w:val="21"/>
+          <w:szCs w:val="21"/>
+          <w:lang w:eastAsia="fr-FR"/>
+        </w:rPr>
+        <w:t>class</w:t>
+      </w:r>
+      <w:r>
+        <w:rPr>
+          <w:rFonts w:ascii="Consolas" w:eastAsia="Times New Roman" w:hAnsi="Consolas" w:cs="Courier New"/>
+          <w:color w:val="0C4B33"/>
+          <w:sz w:val="21"/>
+          <w:szCs w:val="21"/>
+          <w:lang w:eastAsia="fr-FR"/>
+        </w:rPr>
         <w:t xml:space="preserve"> </w:t>
       </w:r>
-      <w:proofErr w:type="gramStart"/>
-      <w:r>
-        <w:t>use:</w:t>
-      </w:r>
-      <w:proofErr w:type="gramEnd"/>
-      <w:r>
-        <w:t xml:space="preserve"> (0 </w:t>
-      </w:r>
-      <w:proofErr w:type="spellStart"/>
-      <w:r>
-        <w:t>is</w:t>
-      </w:r>
-      <w:proofErr w:type="spellEnd"/>
-      <w:r>
-        <w:t xml:space="preserve"> a </w:t>
-      </w:r>
-      <w:proofErr w:type="spellStart"/>
-      <w:r>
-        <w:t>shortcut</w:t>
-      </w:r>
-      <w:proofErr w:type="spellEnd"/>
-      <w:r>
-        <w:t xml:space="preserve"> for 0.0.0.0. )</w:t>
-      </w:r>
-    </w:p>
-    <w:p>
-      <w:pPr>
-        <w:pStyle w:val="Sansinterligne"/>
-      </w:pPr>
-      <w:r>
-        <w:t>'''</w:t>
-      </w:r>
-    </w:p>
-    <w:p>
-      <w:pPr>
-        <w:pStyle w:val="Sansinterligne"/>
-      </w:pPr>
-      <w:proofErr w:type="spellStart"/>
-      <w:proofErr w:type="gramStart"/>
-      <w:r>
-        <w:t>py</w:t>
-      </w:r>
-      <w:proofErr w:type="spellEnd"/>
-      <w:proofErr w:type="gramEnd"/>
-      <w:r>
-        <w:t xml:space="preserve"> manage.py </w:t>
-      </w:r>
-      <w:proofErr w:type="spellStart"/>
-      <w:r>
-        <w:t>runserver</w:t>
-      </w:r>
-      <w:proofErr w:type="spellEnd"/>
-      <w:r>
-        <w:t xml:space="preserve"> 0:8000</w:t>
-      </w:r>
-    </w:p>
-    <w:p>
-      <w:pPr>
-        <w:pStyle w:val="Sansinterligne"/>
-      </w:pPr>
-      <w:r>
-        <w:t>'''</w:t>
-      </w:r>
-    </w:p>
-    <w:p>
-      <w:pPr>
-        <w:pStyle w:val="Sansinterligne"/>
-      </w:pPr>
-    </w:p>
+      <w:r>
+        <w:rPr>
+          <w:rFonts w:ascii="Consolas" w:eastAsia="Times New Roman" w:hAnsi="Consolas" w:cs="Courier New"/>
+          <w:b/>
+          <w:bCs/>
+          <w:color w:val="0000FF"/>
+          <w:sz w:val="21"/>
+          <w:szCs w:val="21"/>
+          <w:lang w:eastAsia="fr-FR"/>
+        </w:rPr>
+        <w:t>Choice</w:t>
+      </w:r>
+      <w:r>
+        <w:rPr>
+          <w:rFonts w:ascii="Consolas" w:eastAsia="Times New Roman" w:hAnsi="Consolas" w:cs="Courier New"/>
+          <w:color w:val="0C4B33"/>
+          <w:sz w:val="21"/>
+          <w:szCs w:val="21"/>
+          <w:lang w:eastAsia="fr-FR"/>
+        </w:rPr>
+        <w:t>(models</w:t>
+      </w:r>
+      <w:r>
+        <w:rPr>
+          <w:rFonts w:ascii="Consolas" w:eastAsia="Times New Roman" w:hAnsi="Consolas" w:cs="Courier New"/>
+          <w:color w:val="666666"/>
+          <w:sz w:val="21"/>
+          <w:szCs w:val="21"/>
+          <w:lang w:eastAsia="fr-FR"/>
+        </w:rPr>
+        <w:t>.</w:t>
+      </w:r>
+      <w:r>
+        <w:rPr>
+          <w:rFonts w:ascii="Consolas" w:eastAsia="Times New Roman" w:hAnsi="Consolas" w:cs="Courier New"/>
+          <w:color w:val="0C4B33"/>
+          <w:sz w:val="21"/>
+          <w:szCs w:val="21"/>
+          <w:lang w:eastAsia="fr-FR"/>
+        </w:rPr>
+        <w:t>Model):</w:t>
+      </w:r>
+    </w:p>
+    <w:p>
+      <w:pPr>
+        <w:tabs>
+          <w:tab w:val="left" w:pos="916"/>
+          <w:tab w:val="left" w:pos="1832"/>
+          <w:tab w:val="left" w:pos="2748"/>
+          <w:tab w:val="left" w:pos="3664"/>
+          <w:tab w:val="left" w:pos="4580"/>
+          <w:tab w:val="left" w:pos="5496"/>
+          <w:tab w:val="left" w:pos="6412"/>
+          <w:tab w:val="left" w:pos="7328"/>
+          <w:tab w:val="left" w:pos="8244"/>
+          <w:tab w:val="left" w:pos="9160"/>
+          <w:tab w:val="left" w:pos="10076"/>
+          <w:tab w:val="left" w:pos="10992"/>
+          <w:tab w:val="left" w:pos="11908"/>
+          <w:tab w:val="left" w:pos="12824"/>
+          <w:tab w:val="left" w:pos="13740"/>
+          <w:tab w:val="left" w:pos="14656"/>
+        </w:tabs>
+        <w:spacing w:before="225" w:after="225" w:line="240" w:lineRule="auto"/>
+        <w:ind w:left="300" w:right="300"/>
+        <w:rPr>
+          <w:rFonts w:ascii="Consolas" w:eastAsia="Times New Roman" w:hAnsi="Consolas" w:cs="Courier New"/>
+          <w:color w:val="0C4B33"/>
+          <w:sz w:val="21"/>
+          <w:szCs w:val="21"/>
+          <w:lang w:eastAsia="fr-FR"/>
+        </w:rPr>
+      </w:pPr>
+      <w:r>
+        <w:rPr>
+          <w:rFonts w:ascii="Consolas" w:eastAsia="Times New Roman" w:hAnsi="Consolas" w:cs="Courier New"/>
+          <w:color w:val="0C4B33"/>
+          <w:sz w:val="21"/>
+          <w:szCs w:val="21"/>
+          <w:lang w:eastAsia="fr-FR"/>
+        </w:rPr>
+        <w:t xml:space="preserve">    question </w:t>
+      </w:r>
+      <w:r>
+        <w:rPr>
+          <w:rFonts w:ascii="Consolas" w:eastAsia="Times New Roman" w:hAnsi="Consolas" w:cs="Courier New"/>
+          <w:color w:val="666666"/>
+          <w:sz w:val="21"/>
+          <w:szCs w:val="21"/>
+          <w:lang w:eastAsia="fr-FR"/>
+        </w:rPr>
+        <w:t>=</w:t>
+      </w:r>
+      <w:r>
+        <w:rPr>
+          <w:rFonts w:ascii="Consolas" w:eastAsia="Times New Roman" w:hAnsi="Consolas" w:cs="Courier New"/>
+          <w:color w:val="0C4B33"/>
+          <w:sz w:val="21"/>
+          <w:szCs w:val="21"/>
+          <w:lang w:eastAsia="fr-FR"/>
+        </w:rPr>
+        <w:t xml:space="preserve"> models</w:t>
+      </w:r>
+      <w:r>
+        <w:rPr>
+          <w:rFonts w:ascii="Consolas" w:eastAsia="Times New Roman" w:hAnsi="Consolas" w:cs="Courier New"/>
+          <w:color w:val="666666"/>
+          <w:sz w:val="21"/>
+          <w:szCs w:val="21"/>
+          <w:lang w:eastAsia="fr-FR"/>
+        </w:rPr>
+        <w:t>.</w:t>
+      </w:r>
+      <w:r>
+        <w:rPr>
+          <w:rFonts w:ascii="Consolas" w:eastAsia="Times New Roman" w:hAnsi="Consolas" w:cs="Courier New"/>
+          <w:color w:val="0C4B33"/>
+          <w:sz w:val="21"/>
+          <w:szCs w:val="21"/>
+          <w:lang w:eastAsia="fr-FR"/>
+        </w:rPr>
+        <w:t>ForeignKey(Question, on_delete</w:t>
+      </w:r>
+      <w:r>
+        <w:rPr>
+          <w:rFonts w:ascii="Consolas" w:eastAsia="Times New Roman" w:hAnsi="Consolas" w:cs="Courier New"/>
+          <w:color w:val="666666"/>
+          <w:sz w:val="21"/>
+          <w:szCs w:val="21"/>
+          <w:lang w:eastAsia="fr-FR"/>
+        </w:rPr>
+        <w:t>=</w:t>
+      </w:r>
+      <w:r>
+        <w:rPr>
+          <w:rFonts w:ascii="Consolas" w:eastAsia="Times New Roman" w:hAnsi="Consolas" w:cs="Courier New"/>
+          <w:color w:val="0C4B33"/>
+          <w:sz w:val="21"/>
+          <w:szCs w:val="21"/>
+          <w:lang w:eastAsia="fr-FR"/>
+        </w:rPr>
+        <w:t>models</w:t>
+      </w:r>
+      <w:r>
+        <w:rPr>
+          <w:rFonts w:ascii="Consolas" w:eastAsia="Times New Roman" w:hAnsi="Consolas" w:cs="Courier New"/>
+          <w:color w:val="666666"/>
+          <w:sz w:val="21"/>
+          <w:szCs w:val="21"/>
+          <w:lang w:eastAsia="fr-FR"/>
+        </w:rPr>
+        <w:t>.</w:t>
+      </w:r>
+      <w:r>
+        <w:rPr>
+          <w:rFonts w:ascii="Consolas" w:eastAsia="Times New Roman" w:hAnsi="Consolas" w:cs="Courier New"/>
+          <w:color w:val="0C4B33"/>
+          <w:sz w:val="21"/>
+          <w:szCs w:val="21"/>
+          <w:lang w:eastAsia="fr-FR"/>
+        </w:rPr>
+        <w:t>CASCADE)</w:t>
+      </w:r>
+    </w:p>
+    <w:p>
+      <w:pPr>
+        <w:tabs>
+          <w:tab w:val="left" w:pos="916"/>
+          <w:tab w:val="left" w:pos="1832"/>
+          <w:tab w:val="left" w:pos="2748"/>
+          <w:tab w:val="left" w:pos="3664"/>
+          <w:tab w:val="left" w:pos="4580"/>
+          <w:tab w:val="left" w:pos="5496"/>
+          <w:tab w:val="left" w:pos="6412"/>
+          <w:tab w:val="left" w:pos="7328"/>
+          <w:tab w:val="left" w:pos="8244"/>
+          <w:tab w:val="left" w:pos="9160"/>
+          <w:tab w:val="left" w:pos="10076"/>
+          <w:tab w:val="left" w:pos="10992"/>
+          <w:tab w:val="left" w:pos="11908"/>
+          <w:tab w:val="left" w:pos="12824"/>
+          <w:tab w:val="left" w:pos="13740"/>
+          <w:tab w:val="left" w:pos="14656"/>
+        </w:tabs>
+        <w:spacing w:before="225" w:after="225" w:line="240" w:lineRule="auto"/>
+        <w:ind w:left="300" w:right="300"/>
+        <w:rPr>
+          <w:rFonts w:ascii="Consolas" w:eastAsia="Times New Roman" w:hAnsi="Consolas" w:cs="Courier New"/>
+          <w:color w:val="0C4B33"/>
+          <w:sz w:val="21"/>
+          <w:szCs w:val="21"/>
+          <w:lang w:eastAsia="fr-FR"/>
+        </w:rPr>
+      </w:pPr>
+      <w:r>
+        <w:rPr>
+          <w:rFonts w:ascii="Consolas" w:eastAsia="Times New Roman" w:hAnsi="Consolas" w:cs="Courier New"/>
+          <w:color w:val="0C4B33"/>
+          <w:sz w:val="21"/>
+          <w:szCs w:val="21"/>
+          <w:lang w:eastAsia="fr-FR"/>
+        </w:rPr>
+        <w:t xml:space="preserve">    choice_text </w:t>
+      </w:r>
+      <w:r>
+        <w:rPr>
+          <w:rFonts w:ascii="Consolas" w:eastAsia="Times New Roman" w:hAnsi="Consolas" w:cs="Courier New"/>
+          <w:color w:val="666666"/>
+          <w:sz w:val="21"/>
+          <w:szCs w:val="21"/>
+          <w:lang w:eastAsia="fr-FR"/>
+        </w:rPr>
+        <w:t>=</w:t>
+      </w:r>
+      <w:r>
+        <w:rPr>
+          <w:rFonts w:ascii="Consolas" w:eastAsia="Times New Roman" w:hAnsi="Consolas" w:cs="Courier New"/>
+          <w:color w:val="0C4B33"/>
+          <w:sz w:val="21"/>
+          <w:szCs w:val="21"/>
+          <w:lang w:eastAsia="fr-FR"/>
+        </w:rPr>
+        <w:t xml:space="preserve"> models</w:t>
+      </w:r>
+      <w:r>
+        <w:rPr>
+          <w:rFonts w:ascii="Consolas" w:eastAsia="Times New Roman" w:hAnsi="Consolas" w:cs="Courier New"/>
+          <w:color w:val="666666"/>
+          <w:sz w:val="21"/>
+          <w:szCs w:val="21"/>
+          <w:lang w:eastAsia="fr-FR"/>
+        </w:rPr>
+        <w:t>.</w:t>
+      </w:r>
+      <w:r>
+        <w:rPr>
+          <w:rFonts w:ascii="Consolas" w:eastAsia="Times New Roman" w:hAnsi="Consolas" w:cs="Courier New"/>
+          <w:color w:val="0C4B33"/>
+          <w:sz w:val="21"/>
+          <w:szCs w:val="21"/>
+          <w:lang w:eastAsia="fr-FR"/>
+        </w:rPr>
+        <w:t>CharField(max_length</w:t>
+      </w:r>
+      <w:r>
+        <w:rPr>
+          <w:rFonts w:ascii="Consolas" w:eastAsia="Times New Roman" w:hAnsi="Consolas" w:cs="Courier New"/>
+          <w:color w:val="666666"/>
+          <w:sz w:val="21"/>
+          <w:szCs w:val="21"/>
+          <w:lang w:eastAsia="fr-FR"/>
+        </w:rPr>
+        <w:t>=200</w:t>
+      </w:r>
+      <w:r>
+        <w:rPr>
+          <w:rFonts w:ascii="Consolas" w:eastAsia="Times New Roman" w:hAnsi="Consolas" w:cs="Courier New"/>
+          <w:color w:val="0C4B33"/>
+          <w:sz w:val="21"/>
+          <w:szCs w:val="21"/>
+          <w:lang w:eastAsia="fr-FR"/>
+        </w:rPr>
+        <w:t>)</w:t>
+      </w:r>
+    </w:p>
+    <w:p>
+      <w:pPr>
+        <w:tabs>
+          <w:tab w:val="left" w:pos="916"/>
+          <w:tab w:val="left" w:pos="1832"/>
+          <w:tab w:val="left" w:pos="2748"/>
+          <w:tab w:val="left" w:pos="3664"/>
+          <w:tab w:val="left" w:pos="4580"/>
+          <w:tab w:val="left" w:pos="5496"/>
+          <w:tab w:val="left" w:pos="6412"/>
+          <w:tab w:val="left" w:pos="7328"/>
+          <w:tab w:val="left" w:pos="8244"/>
+          <w:tab w:val="left" w:pos="9160"/>
+          <w:tab w:val="left" w:pos="10076"/>
+          <w:tab w:val="left" w:pos="10992"/>
+          <w:tab w:val="left" w:pos="11908"/>
+          <w:tab w:val="left" w:pos="12824"/>
+          <w:tab w:val="left" w:pos="13740"/>
+          <w:tab w:val="left" w:pos="14656"/>
+        </w:tabs>
+        <w:spacing w:before="225" w:after="225" w:line="240" w:lineRule="auto"/>
+        <w:ind w:left="300" w:right="300"/>
+        <w:rPr>
+          <w:rFonts w:ascii="Consolas" w:eastAsia="Times New Roman" w:hAnsi="Consolas" w:cs="Courier New"/>
+          <w:color w:val="0C4B33"/>
+          <w:sz w:val="21"/>
+          <w:szCs w:val="21"/>
+          <w:lang w:eastAsia="fr-FR"/>
+        </w:rPr>
+      </w:pPr>
+      <w:r>
+        <w:rPr>
+          <w:rFonts w:ascii="Consolas" w:eastAsia="Times New Roman" w:hAnsi="Consolas" w:cs="Courier New"/>
+          <w:color w:val="0C4B33"/>
+          <w:sz w:val="21"/>
+          <w:szCs w:val="21"/>
+          <w:lang w:eastAsia="fr-FR"/>
+        </w:rPr>
+        <w:t xml:space="preserve">    votes </w:t>
+      </w:r>
+      <w:r>
+        <w:rPr>
+          <w:rFonts w:ascii="Consolas" w:eastAsia="Times New Roman" w:hAnsi="Consolas" w:cs="Courier New"/>
+          <w:color w:val="666666"/>
+          <w:sz w:val="21"/>
+          <w:szCs w:val="21"/>
+          <w:lang w:eastAsia="fr-FR"/>
+        </w:rPr>
+        <w:t>=</w:t>
+      </w:r>
+      <w:r>
+        <w:rPr>
+          <w:rFonts w:ascii="Consolas" w:eastAsia="Times New Roman" w:hAnsi="Consolas" w:cs="Courier New"/>
+          <w:color w:val="0C4B33"/>
+          <w:sz w:val="21"/>
+          <w:szCs w:val="21"/>
+          <w:lang w:eastAsia="fr-FR"/>
+        </w:rPr>
+        <w:t xml:space="preserve"> models</w:t>
+      </w:r>
+      <w:r>
+        <w:rPr>
+          <w:rFonts w:ascii="Consolas" w:eastAsia="Times New Roman" w:hAnsi="Consolas" w:cs="Courier New"/>
+          <w:color w:val="666666"/>
+          <w:sz w:val="21"/>
+          <w:szCs w:val="21"/>
+          <w:lang w:eastAsia="fr-FR"/>
+        </w:rPr>
+        <w:t>.</w:t>
+      </w:r>
+      <w:r>
+        <w:rPr>
+          <w:rFonts w:ascii="Consolas" w:eastAsia="Times New Roman" w:hAnsi="Consolas" w:cs="Courier New"/>
+          <w:color w:val="0C4B33"/>
+          <w:sz w:val="21"/>
+          <w:szCs w:val="21"/>
+          <w:lang w:eastAsia="fr-FR"/>
+        </w:rPr>
+        <w:t>IntegerField(default</w:t>
+      </w:r>
+      <w:r>
+        <w:rPr>
+          <w:rFonts w:ascii="Consolas" w:eastAsia="Times New Roman" w:hAnsi="Consolas" w:cs="Courier New"/>
+          <w:color w:val="666666"/>
+          <w:sz w:val="21"/>
+          <w:szCs w:val="21"/>
+          <w:lang w:eastAsia="fr-FR"/>
+        </w:rPr>
+        <w:t>=0</w:t>
+      </w:r>
+    </w:p>
+    <w:p>
+      <w:pPr>
+        <w:rPr>
+          <w:lang w:eastAsia="fr-FR"/>
+        </w:rPr>
+      </w:pPr>
+    </w:p>
+    <w:p>
+      <w:pPr>
+        <w:pStyle w:val="Sansinterligne"/>
+        <w:numPr>
+          <w:ilvl w:val="0"/>
+          <w:numId w:val="4"/>
+        </w:numPr>
+        <w:rPr>
+          <w:lang w:eastAsia="fr-FR"/>
+        </w:rPr>
+      </w:pPr>
+      <w:r>
+        <w:rPr>
+          <w:lang w:eastAsia="fr-FR"/>
+        </w:rPr>
+        <w:t xml:space="preserve">For activate model in  </w:t>
+      </w:r>
+      <w:r>
+        <w:rPr>
+          <w:lang w:eastAsia="fr-FR"/>
+        </w:rPr>
+        <w:t>settings.py  </w:t>
+      </w:r>
+      <w:r>
+        <w:rPr>
+          <w:lang w:eastAsia="fr-FR"/>
+        </w:rPr>
+        <w:t xml:space="preserve">we need to add a line into  </w:t>
+      </w:r>
+      <w:r>
+        <w:rPr>
+          <w:lang w:eastAsia="fr-FR"/>
+        </w:rPr>
+        <w:t>INSTALLED_APPS</w:t>
+      </w:r>
+      <w:r>
+        <w:rPr>
+          <w:lang w:eastAsia="fr-FR"/>
+        </w:rPr>
+        <w:t xml:space="preserve">: </w:t>
+      </w:r>
+    </w:p>
+    <w:p>
+      <w:pPr>
+        <w:shd w:val="clear" w:color="auto" w:fill="2B2B2B"/>
+        <w:tabs>
+          <w:tab w:val="left" w:pos="916"/>
+          <w:tab w:val="left" w:pos="1832"/>
+          <w:tab w:val="left" w:pos="2748"/>
+          <w:tab w:val="left" w:pos="3664"/>
+          <w:tab w:val="left" w:pos="4580"/>
+          <w:tab w:val="left" w:pos="5496"/>
+          <w:tab w:val="left" w:pos="6412"/>
+          <w:tab w:val="left" w:pos="7328"/>
+          <w:tab w:val="left" w:pos="8244"/>
+          <w:tab w:val="left" w:pos="9160"/>
+          <w:tab w:val="left" w:pos="10076"/>
+          <w:tab w:val="left" w:pos="10992"/>
+          <w:tab w:val="left" w:pos="11908"/>
+          <w:tab w:val="left" w:pos="12824"/>
+          <w:tab w:val="left" w:pos="13740"/>
+          <w:tab w:val="left" w:pos="14656"/>
+        </w:tabs>
+        <w:spacing w:after="0" w:line="240" w:lineRule="auto"/>
+        <w:rPr>
+          <w:rFonts w:ascii="Consolas" w:eastAsia="Times New Roman" w:hAnsi="Consolas" w:cs="Courier New"/>
+          <w:color w:val="A9B7C6"/>
+          <w:sz w:val="20"/>
+          <w:szCs w:val="20"/>
+          <w:lang w:eastAsia="fr-FR"/>
+        </w:rPr>
+      </w:pPr>
+      <w:r>
+        <w:rPr>
+          <w:rFonts w:ascii="Consolas" w:eastAsia="Times New Roman" w:hAnsi="Consolas" w:cs="Courier New"/>
+          <w:color w:val="6A8759"/>
+          <w:sz w:val="20"/>
+          <w:szCs w:val="20"/>
+          <w:lang w:eastAsia="fr-FR"/>
+        </w:rPr>
+        <w:t>'polls.apps.PollsConfig'</w:t>
+      </w:r>
+      <w:r>
+        <w:rPr>
+          <w:rFonts w:ascii="Consolas" w:eastAsia="Times New Roman" w:hAnsi="Consolas" w:cs="Courier New"/>
+          <w:color w:val="CC7832"/>
+          <w:sz w:val="20"/>
+          <w:szCs w:val="20"/>
+          <w:lang w:eastAsia="fr-FR"/>
+        </w:rPr>
+        <w:t>,</w:t>
+      </w:r>
+    </w:p>
+    <w:p>
+      <w:pPr>
+        <w:rPr>
+          <w:lang w:eastAsia="fr-FR"/>
+        </w:rPr>
+      </w:pPr>
+    </w:p>
+    <w:p>
+      <w:pPr>
+        <w:pStyle w:val="Paragraphedeliste"/>
+        <w:numPr>
+          <w:ilvl w:val="0"/>
+          <w:numId w:val="4"/>
+        </w:numPr>
+        <w:rPr>
+          <w:lang w:eastAsia="fr-FR"/>
+        </w:rPr>
+      </w:pPr>
+      <w:r>
+        <w:rPr>
+          <w:lang w:eastAsia="fr-FR"/>
+        </w:rPr>
+        <w:t xml:space="preserve">And run : </w:t>
+      </w:r>
+      <w:r>
+        <w:rPr>
+          <w:lang w:eastAsia="fr-FR"/>
+        </w:rPr>
+        <w:t xml:space="preserve"> </w:t>
+      </w:r>
+      <w:r>
+        <w:rPr>
+          <w:lang w:eastAsia="fr-FR"/>
+        </w:rPr>
+        <w:t>python manage.py makemigrations polls</w:t>
+      </w:r>
+    </w:p>
+    <w:p>
+      <w:pPr>
+        <w:pStyle w:val="Sansinterligne"/>
+        <w:jc w:val="center"/>
+        <w:rPr>
+          <w:b/>
+          <w:bCs/>
+          <w:shd w:val="clear" w:color="auto" w:fill="FFFFFF"/>
+        </w:rPr>
+      </w:pPr>
+      <w:r>
+        <w:rPr>
+          <w:b/>
+          <w:bCs/>
+          <w:shd w:val="clear" w:color="auto" w:fill="FFFFFF"/>
+        </w:rPr>
+        <w:t>M</w:t>
+      </w:r>
+      <w:r>
+        <w:rPr>
+          <w:b/>
+          <w:bCs/>
+          <w:shd w:val="clear" w:color="auto" w:fill="FFFFFF"/>
+        </w:rPr>
+        <w:t>akemigrations</w:t>
+      </w:r>
+      <w:r>
+        <w:rPr>
+          <w:b/>
+          <w:bCs/>
+          <w:shd w:val="clear" w:color="auto" w:fill="FFFFFF"/>
+        </w:rPr>
+        <w:t xml:space="preserve"> indicate model change</w:t>
+      </w:r>
+    </w:p>
+    <w:p>
+      <w:pPr>
+        <w:pStyle w:val="Sansinterligne"/>
+        <w:rPr>
+          <w:b/>
+          <w:bCs/>
+          <w:shd w:val="clear" w:color="auto" w:fill="FFFFFF"/>
+        </w:rPr>
+      </w:pPr>
+    </w:p>
+    <w:p>
+      <w:pPr>
+        <w:pStyle w:val="Paragraphedeliste"/>
+        <w:numPr>
+          <w:ilvl w:val="0"/>
+          <w:numId w:val="4"/>
+        </w:numPr>
+        <w:rPr>
+          <w:rFonts w:ascii="Consolas" w:hAnsi="Consolas"/>
+          <w:color w:val="0C4B33"/>
+          <w:sz w:val="21"/>
+          <w:szCs w:val="21"/>
+        </w:rPr>
+      </w:pPr>
+      <w:r>
+        <w:rPr>
+          <w:shd w:val="clear" w:color="auto" w:fill="FFFFFF"/>
+        </w:rPr>
+        <w:t xml:space="preserve">Now django know we change the model  as we can see un </w:t>
+      </w:r>
+      <w:r>
+        <w:rPr>
+          <w:rFonts w:ascii="Consolas" w:hAnsi="Consolas"/>
+          <w:color w:val="0C4B33"/>
+          <w:sz w:val="21"/>
+          <w:szCs w:val="21"/>
+          <w:shd w:val="clear" w:color="auto" w:fill="FFFFFF"/>
+        </w:rPr>
+        <w:t>polls/migrations/0001_initial.py</w:t>
+      </w:r>
+      <w:r>
+        <w:rPr>
+          <w:shd w:val="clear" w:color="auto" w:fill="FFFFFF"/>
+        </w:rPr>
+        <w:t xml:space="preserve">  </w:t>
+      </w:r>
+      <w:r>
+        <w:rPr>
+          <w:shd w:val="clear" w:color="auto" w:fill="FFFFFF"/>
+        </w:rPr>
+        <w:t xml:space="preserve">for change new or old migration </w:t>
+      </w:r>
+      <w:r>
+        <w:rPr>
+          <w:shd w:val="clear" w:color="auto" w:fill="FFFFFF"/>
+        </w:rPr>
+        <w:t xml:space="preserve"> : </w:t>
+      </w:r>
+    </w:p>
+    <w:p>
+      <w:pPr>
+        <w:pStyle w:val="Paragraphedeliste"/>
+        <w:ind w:firstLine="696"/>
+        <w:rPr>
+          <w:rFonts w:ascii="Consolas" w:eastAsia="Times New Roman" w:hAnsi="Consolas"/>
+          <w:color w:val="666666"/>
+          <w:sz w:val="21"/>
+          <w:szCs w:val="21"/>
+        </w:rPr>
+      </w:pPr>
+      <w:r>
+        <w:rPr>
+          <w:rFonts w:ascii="Consolas" w:hAnsi="Consolas"/>
+          <w:color w:val="0C4B33"/>
+          <w:sz w:val="21"/>
+          <w:szCs w:val="21"/>
+        </w:rPr>
+        <w:t xml:space="preserve">python manage.py sqlmigrate polls </w:t>
+      </w:r>
+      <w:r>
+        <w:rPr>
+          <w:rFonts w:ascii="Consolas" w:eastAsia="Times New Roman" w:hAnsi="Consolas"/>
+          <w:color w:val="666666"/>
+          <w:sz w:val="21"/>
+          <w:szCs w:val="21"/>
+        </w:rPr>
+        <w:t>0001</w:t>
+      </w:r>
+    </w:p>
+    <w:p>
+      <w:pPr>
+        <w:pStyle w:val="Sansinterligne"/>
+        <w:numPr>
+          <w:ilvl w:val="0"/>
+          <w:numId w:val="4"/>
+        </w:numPr>
+      </w:pPr>
+      <w:r>
+        <w:t>A</w:t>
+      </w:r>
+      <w:r>
+        <w:t xml:space="preserve">dd the migration </w:t>
+      </w:r>
+      <w:r>
+        <w:t xml:space="preserve"> set </w:t>
+      </w:r>
+      <w:r>
+        <w:t>: python manage.py migrate</w:t>
+      </w:r>
+    </w:p>
+    <w:p>
+      <w:pPr>
+        <w:pStyle w:val="Sansinterligne"/>
+        <w:rPr>
+          <w:b/>
+          <w:bCs/>
+          <w:shd w:val="clear" w:color="auto" w:fill="FFFFFF"/>
+        </w:rPr>
+      </w:pPr>
+    </w:p>
+    <w:p>
+      <w:pPr>
+        <w:pStyle w:val="Sansinterligne"/>
+        <w:rPr>
+          <w:b/>
+          <w:bCs/>
+          <w:lang w:eastAsia="fr-FR"/>
+        </w:rPr>
+      </w:pPr>
+    </w:p>
+    <w:p/>
+    <w:p/>
     <w:sectPr>
       <w:pgSz w:w="11906" w:h="16838"/>
       <w:pgMar w:top="1417" w:right="1417" w:bottom="1417" w:left="1417" w:header="708" w:footer="708" w:gutter="0"/>
@@ -2065,7 +3130,7 @@
   <w:abstractNum w:abstractNumId="0" w15:restartNumberingAfterBreak="0">
     <w:nsid w:val="000D284B"/>
     <w:multiLevelType w:val="hybridMultilevel"/>
-    <w:tmpl w:val="C25E47A8"/>
+    <w:tmpl w:val="424E20B4"/>
     <w:lvl w:ilvl="0" w:tplc="040C000F">
       <w:start w:val="1"/>
       <w:numFmt w:val="decimal"/>
@@ -2149,10 +3214,10 @@
     </w:lvl>
   </w:abstractNum>
   <w:abstractNum w:abstractNumId="1" w15:restartNumberingAfterBreak="0">
-    <w:nsid w:val="5AC869F5"/>
+    <w:nsid w:val="01CF0B5A"/>
     <w:multiLevelType w:val="hybridMultilevel"/>
-    <w:tmpl w:val="3BA45544"/>
-    <w:lvl w:ilvl="0" w:tplc="C0B695AE">
+    <w:tmpl w:val="CDD29A80"/>
+    <w:lvl w:ilvl="0" w:tplc="6DD05484">
       <w:start w:val="1"/>
       <w:numFmt w:val="decimal"/>
       <w:lvlText w:val="%1"/>
@@ -2238,16 +3303,105 @@
     </w:lvl>
   </w:abstractNum>
   <w:abstractNum w:abstractNumId="2" w15:restartNumberingAfterBreak="0">
-    <w:nsid w:val="687C2E7B"/>
+    <w:nsid w:val="5AC869F5"/>
     <w:multiLevelType w:val="hybridMultilevel"/>
-    <w:tmpl w:val="9B581254"/>
+    <w:tmpl w:val="3BA45544"/>
+    <w:lvl w:ilvl="0" w:tplc="C0B695AE">
+      <w:start w:val="1"/>
+      <w:numFmt w:val="decimal"/>
+      <w:lvlText w:val="%1"/>
+      <w:lvlJc w:val="left"/>
+      <w:pPr>
+        <w:ind w:left="720" w:hanging="360"/>
+      </w:pPr>
+      <w:rPr>
+        <w:rFonts w:hint="default"/>
+      </w:rPr>
+    </w:lvl>
+    <w:lvl w:ilvl="1" w:tplc="040C0019" w:tentative="1">
+      <w:start w:val="1"/>
+      <w:numFmt w:val="lowerLetter"/>
+      <w:lvlText w:val="%2."/>
+      <w:lvlJc w:val="left"/>
+      <w:pPr>
+        <w:ind w:left="1440" w:hanging="360"/>
+      </w:pPr>
+    </w:lvl>
+    <w:lvl w:ilvl="2" w:tplc="040C001B" w:tentative="1">
+      <w:start w:val="1"/>
+      <w:numFmt w:val="lowerRoman"/>
+      <w:lvlText w:val="%3."/>
+      <w:lvlJc w:val="right"/>
+      <w:pPr>
+        <w:ind w:left="2160" w:hanging="180"/>
+      </w:pPr>
+    </w:lvl>
+    <w:lvl w:ilvl="3" w:tplc="040C000F" w:tentative="1">
+      <w:start w:val="1"/>
+      <w:numFmt w:val="decimal"/>
+      <w:lvlText w:val="%4."/>
+      <w:lvlJc w:val="left"/>
+      <w:pPr>
+        <w:ind w:left="2880" w:hanging="360"/>
+      </w:pPr>
+    </w:lvl>
+    <w:lvl w:ilvl="4" w:tplc="040C0019" w:tentative="1">
+      <w:start w:val="1"/>
+      <w:numFmt w:val="lowerLetter"/>
+      <w:lvlText w:val="%5."/>
+      <w:lvlJc w:val="left"/>
+      <w:pPr>
+        <w:ind w:left="3600" w:hanging="360"/>
+      </w:pPr>
+    </w:lvl>
+    <w:lvl w:ilvl="5" w:tplc="040C001B" w:tentative="1">
+      <w:start w:val="1"/>
+      <w:numFmt w:val="lowerRoman"/>
+      <w:lvlText w:val="%6."/>
+      <w:lvlJc w:val="right"/>
+      <w:pPr>
+        <w:ind w:left="4320" w:hanging="180"/>
+      </w:pPr>
+    </w:lvl>
+    <w:lvl w:ilvl="6" w:tplc="040C000F" w:tentative="1">
+      <w:start w:val="1"/>
+      <w:numFmt w:val="decimal"/>
+      <w:lvlText w:val="%7."/>
+      <w:lvlJc w:val="left"/>
+      <w:pPr>
+        <w:ind w:left="5040" w:hanging="360"/>
+      </w:pPr>
+    </w:lvl>
+    <w:lvl w:ilvl="7" w:tplc="040C0019" w:tentative="1">
+      <w:start w:val="1"/>
+      <w:numFmt w:val="lowerLetter"/>
+      <w:lvlText w:val="%8."/>
+      <w:lvlJc w:val="left"/>
+      <w:pPr>
+        <w:ind w:left="5760" w:hanging="360"/>
+      </w:pPr>
+    </w:lvl>
+    <w:lvl w:ilvl="8" w:tplc="040C001B" w:tentative="1">
+      <w:start w:val="1"/>
+      <w:numFmt w:val="lowerRoman"/>
+      <w:lvlText w:val="%9."/>
+      <w:lvlJc w:val="right"/>
+      <w:pPr>
+        <w:ind w:left="6480" w:hanging="180"/>
+      </w:pPr>
+    </w:lvl>
+  </w:abstractNum>
+  <w:abstractNum w:abstractNumId="3" w15:restartNumberingAfterBreak="0">
+    <w:nsid w:val="625651B2"/>
+    <w:multiLevelType w:val="hybridMultilevel"/>
+    <w:tmpl w:val="2FD67188"/>
     <w:lvl w:ilvl="0" w:tplc="040C0001">
       <w:start w:val="1"/>
       <w:numFmt w:val="bullet"/>
       <w:lvlText w:val=""/>
       <w:lvlJc w:val="left"/>
       <w:pPr>
-        <w:ind w:left="1440" w:hanging="360"/>
+        <w:ind w:left="720" w:hanging="360"/>
       </w:pPr>
       <w:rPr>
         <w:rFonts w:ascii="Symbol" w:hAnsi="Symbol" w:hint="default"/>
@@ -2259,7 +3413,7 @@
       <w:lvlText w:val="o"/>
       <w:lvlJc w:val="left"/>
       <w:pPr>
-        <w:ind w:left="2160" w:hanging="360"/>
+        <w:ind w:left="1440" w:hanging="360"/>
       </w:pPr>
       <w:rPr>
         <w:rFonts w:ascii="Courier New" w:hAnsi="Courier New" w:cs="Courier New" w:hint="default"/>
@@ -2271,7 +3425,7 @@
       <w:lvlText w:val=""/>
       <w:lvlJc w:val="left"/>
       <w:pPr>
-        <w:ind w:left="2880" w:hanging="360"/>
+        <w:ind w:left="2160" w:hanging="360"/>
       </w:pPr>
       <w:rPr>
         <w:rFonts w:ascii="Wingdings" w:hAnsi="Wingdings" w:hint="default"/>
@@ -2283,7 +3437,7 @@
       <w:lvlText w:val=""/>
       <w:lvlJc w:val="left"/>
       <w:pPr>
-        <w:ind w:left="3600" w:hanging="360"/>
+        <w:ind w:left="2880" w:hanging="360"/>
       </w:pPr>
       <w:rPr>
         <w:rFonts w:ascii="Symbol" w:hAnsi="Symbol" w:hint="default"/>
@@ -2295,7 +3449,7 @@
       <w:lvlText w:val="o"/>
       <w:lvlJc w:val="left"/>
       <w:pPr>
-        <w:ind w:left="4320" w:hanging="360"/>
+        <w:ind w:left="3600" w:hanging="360"/>
       </w:pPr>
       <w:rPr>
         <w:rFonts w:ascii="Courier New" w:hAnsi="Courier New" w:cs="Courier New" w:hint="default"/>
@@ -2307,7 +3461,7 @@
       <w:lvlText w:val=""/>
       <w:lvlJc w:val="left"/>
       <w:pPr>
-        <w:ind w:left="5040" w:hanging="360"/>
+        <w:ind w:left="4320" w:hanging="360"/>
       </w:pPr>
       <w:rPr>
         <w:rFonts w:ascii="Wingdings" w:hAnsi="Wingdings" w:hint="default"/>
@@ -2319,7 +3473,7 @@
       <w:lvlText w:val=""/>
       <w:lvlJc w:val="left"/>
       <w:pPr>
-        <w:ind w:left="5760" w:hanging="360"/>
+        <w:ind w:left="5040" w:hanging="360"/>
       </w:pPr>
       <w:rPr>
         <w:rFonts w:ascii="Symbol" w:hAnsi="Symbol" w:hint="default"/>
@@ -2331,7 +3485,7 @@
       <w:lvlText w:val="o"/>
       <w:lvlJc w:val="left"/>
       <w:pPr>
-        <w:ind w:left="6480" w:hanging="360"/>
+        <w:ind w:left="5760" w:hanging="360"/>
       </w:pPr>
       <w:rPr>
         <w:rFonts w:ascii="Courier New" w:hAnsi="Courier New" w:cs="Courier New" w:hint="default"/>
@@ -2343,6 +3497,119 @@
       <w:lvlText w:val=""/>
       <w:lvlJc w:val="left"/>
       <w:pPr>
+        <w:ind w:left="6480" w:hanging="360"/>
+      </w:pPr>
+      <w:rPr>
+        <w:rFonts w:ascii="Wingdings" w:hAnsi="Wingdings" w:hint="default"/>
+      </w:rPr>
+    </w:lvl>
+  </w:abstractNum>
+  <w:abstractNum w:abstractNumId="4" w15:restartNumberingAfterBreak="0">
+    <w:nsid w:val="687C2E7B"/>
+    <w:multiLevelType w:val="hybridMultilevel"/>
+    <w:tmpl w:val="9B581254"/>
+    <w:lvl w:ilvl="0" w:tplc="040C0001">
+      <w:start w:val="1"/>
+      <w:numFmt w:val="bullet"/>
+      <w:lvlText w:val=""/>
+      <w:lvlJc w:val="left"/>
+      <w:pPr>
+        <w:ind w:left="1440" w:hanging="360"/>
+      </w:pPr>
+      <w:rPr>
+        <w:rFonts w:ascii="Symbol" w:hAnsi="Symbol" w:hint="default"/>
+      </w:rPr>
+    </w:lvl>
+    <w:lvl w:ilvl="1" w:tplc="040C0003" w:tentative="1">
+      <w:start w:val="1"/>
+      <w:numFmt w:val="bullet"/>
+      <w:lvlText w:val="o"/>
+      <w:lvlJc w:val="left"/>
+      <w:pPr>
+        <w:ind w:left="2160" w:hanging="360"/>
+      </w:pPr>
+      <w:rPr>
+        <w:rFonts w:ascii="Courier New" w:hAnsi="Courier New" w:cs="Courier New" w:hint="default"/>
+      </w:rPr>
+    </w:lvl>
+    <w:lvl w:ilvl="2" w:tplc="040C0005" w:tentative="1">
+      <w:start w:val="1"/>
+      <w:numFmt w:val="bullet"/>
+      <w:lvlText w:val=""/>
+      <w:lvlJc w:val="left"/>
+      <w:pPr>
+        <w:ind w:left="2880" w:hanging="360"/>
+      </w:pPr>
+      <w:rPr>
+        <w:rFonts w:ascii="Wingdings" w:hAnsi="Wingdings" w:hint="default"/>
+      </w:rPr>
+    </w:lvl>
+    <w:lvl w:ilvl="3" w:tplc="040C0001" w:tentative="1">
+      <w:start w:val="1"/>
+      <w:numFmt w:val="bullet"/>
+      <w:lvlText w:val=""/>
+      <w:lvlJc w:val="left"/>
+      <w:pPr>
+        <w:ind w:left="3600" w:hanging="360"/>
+      </w:pPr>
+      <w:rPr>
+        <w:rFonts w:ascii="Symbol" w:hAnsi="Symbol" w:hint="default"/>
+      </w:rPr>
+    </w:lvl>
+    <w:lvl w:ilvl="4" w:tplc="040C0003" w:tentative="1">
+      <w:start w:val="1"/>
+      <w:numFmt w:val="bullet"/>
+      <w:lvlText w:val="o"/>
+      <w:lvlJc w:val="left"/>
+      <w:pPr>
+        <w:ind w:left="4320" w:hanging="360"/>
+      </w:pPr>
+      <w:rPr>
+        <w:rFonts w:ascii="Courier New" w:hAnsi="Courier New" w:cs="Courier New" w:hint="default"/>
+      </w:rPr>
+    </w:lvl>
+    <w:lvl w:ilvl="5" w:tplc="040C0005" w:tentative="1">
+      <w:start w:val="1"/>
+      <w:numFmt w:val="bullet"/>
+      <w:lvlText w:val=""/>
+      <w:lvlJc w:val="left"/>
+      <w:pPr>
+        <w:ind w:left="5040" w:hanging="360"/>
+      </w:pPr>
+      <w:rPr>
+        <w:rFonts w:ascii="Wingdings" w:hAnsi="Wingdings" w:hint="default"/>
+      </w:rPr>
+    </w:lvl>
+    <w:lvl w:ilvl="6" w:tplc="040C0001" w:tentative="1">
+      <w:start w:val="1"/>
+      <w:numFmt w:val="bullet"/>
+      <w:lvlText w:val=""/>
+      <w:lvlJc w:val="left"/>
+      <w:pPr>
+        <w:ind w:left="5760" w:hanging="360"/>
+      </w:pPr>
+      <w:rPr>
+        <w:rFonts w:ascii="Symbol" w:hAnsi="Symbol" w:hint="default"/>
+      </w:rPr>
+    </w:lvl>
+    <w:lvl w:ilvl="7" w:tplc="040C0003" w:tentative="1">
+      <w:start w:val="1"/>
+      <w:numFmt w:val="bullet"/>
+      <w:lvlText w:val="o"/>
+      <w:lvlJc w:val="left"/>
+      <w:pPr>
+        <w:ind w:left="6480" w:hanging="360"/>
+      </w:pPr>
+      <w:rPr>
+        <w:rFonts w:ascii="Courier New" w:hAnsi="Courier New" w:cs="Courier New" w:hint="default"/>
+      </w:rPr>
+    </w:lvl>
+    <w:lvl w:ilvl="8" w:tplc="040C0005" w:tentative="1">
+      <w:start w:val="1"/>
+      <w:numFmt w:val="bullet"/>
+      <w:lvlText w:val=""/>
+      <w:lvlJc w:val="left"/>
+      <w:pPr>
         <w:ind w:left="7200" w:hanging="360"/>
       </w:pPr>
       <w:rPr>
@@ -2354,9 +3621,15 @@
     <w:abstractNumId w:val="0"/>
   </w:num>
   <w:num w:numId="2">
+    <w:abstractNumId w:val="4"/>
+  </w:num>
+  <w:num w:numId="3">
     <w:abstractNumId w:val="2"/>
   </w:num>
-  <w:num w:numId="3">
+  <w:num w:numId="4">
+    <w:abstractNumId w:val="3"/>
+  </w:num>
+  <w:num w:numId="5">
     <w:abstractNumId w:val="1"/>
   </w:num>
 </w:numbering>
@@ -2485,6 +3758,7 @@
     <w:lsdException w:name="HTML Sample" w:semiHidden="1" w:unhideWhenUsed="1"/>
     <w:lsdException w:name="HTML Typewriter" w:semiHidden="1" w:unhideWhenUsed="1"/>
     <w:lsdException w:name="HTML Variable" w:semiHidden="1" w:unhideWhenUsed="1"/>
+    <w:lsdException w:name="Normal Table" w:semiHidden="1" w:unhideWhenUsed="1"/>
     <w:lsdException w:name="annotation subject" w:semiHidden="1" w:unhideWhenUsed="1"/>
     <w:lsdException w:name="No List" w:semiHidden="1" w:unhideWhenUsed="1"/>
     <w:lsdException w:name="Outline List 1" w:semiHidden="1" w:unhideWhenUsed="1"/>
@@ -2531,8 +3805,10 @@
     <w:lsdException w:name="Table Subtle 2" w:semiHidden="1" w:unhideWhenUsed="1"/>
     <w:lsdException w:name="Table Web 1" w:semiHidden="1" w:unhideWhenUsed="1"/>
     <w:lsdException w:name="Table Web 2" w:semiHidden="1" w:unhideWhenUsed="1"/>
+    <w:lsdException w:name="Table Web 3" w:semiHidden="1" w:unhideWhenUsed="1"/>
     <w:lsdException w:name="Balloon Text" w:semiHidden="1" w:unhideWhenUsed="1"/>
     <w:lsdException w:name="Table Grid" w:uiPriority="39"/>
+    <w:lsdException w:name="Table Theme" w:semiHidden="1" w:unhideWhenUsed="1"/>
     <w:lsdException w:name="Placeholder Text" w:semiHidden="1"/>
     <w:lsdException w:name="No Spacing" w:uiPriority="1" w:qFormat="1"/>
     <w:lsdException w:name="Light Shading" w:uiPriority="60"/>
@@ -2804,7 +4080,6 @@
   <w:style w:type="character" w:default="1" w:styleId="Policepardfaut">
     <w:name w:val="Default Paragraph Font"/>
     <w:uiPriority w:val="1"/>
-    <w:semiHidden/>
     <w:unhideWhenUsed/>
   </w:style>
   <w:style w:type="table" w:default="1" w:styleId="TableauNormal">
@@ -2933,6 +4208,84 @@
     <w:name w:val="nb"/>
     <w:basedOn w:val="Policepardfaut"/>
     <w:rsid w:val="00DD4F90"/>
+  </w:style>
+  <w:style w:type="character" w:styleId="Lienhypertexte">
+    <w:name w:val="Hyperlink"/>
+    <w:basedOn w:val="Policepardfaut"/>
+    <w:uiPriority w:val="99"/>
+    <w:unhideWhenUsed/>
+    <w:rsid w:val="00400A56"/>
+    <w:rPr>
+      <w:color w:val="0563C1" w:themeColor="hyperlink"/>
+      <w:u w:val="single"/>
+    </w:rPr>
+  </w:style>
+  <w:style w:type="character" w:styleId="Mentionnonrsolue">
+    <w:name w:val="Unresolved Mention"/>
+    <w:basedOn w:val="Policepardfaut"/>
+    <w:uiPriority w:val="99"/>
+    <w:semiHidden/>
+    <w:unhideWhenUsed/>
+    <w:rsid w:val="00400A56"/>
+    <w:rPr>
+      <w:color w:val="605E5C"/>
+      <w:shd w:val="clear" w:color="auto" w:fill="E1DFDD"/>
+    </w:rPr>
+  </w:style>
+  <w:style w:type="character" w:customStyle="1" w:styleId="pre">
+    <w:name w:val="pre"/>
+    <w:basedOn w:val="Policepardfaut"/>
+    <w:rsid w:val="00D60DA7"/>
+  </w:style>
+  <w:style w:type="character" w:customStyle="1" w:styleId="kn">
+    <w:name w:val="kn"/>
+    <w:basedOn w:val="Policepardfaut"/>
+    <w:rsid w:val="00631B8C"/>
+  </w:style>
+  <w:style w:type="character" w:customStyle="1" w:styleId="nn">
+    <w:name w:val="nn"/>
+    <w:basedOn w:val="Policepardfaut"/>
+    <w:rsid w:val="00631B8C"/>
+  </w:style>
+  <w:style w:type="character" w:customStyle="1" w:styleId="n">
+    <w:name w:val="n"/>
+    <w:basedOn w:val="Policepardfaut"/>
+    <w:rsid w:val="00631B8C"/>
+  </w:style>
+  <w:style w:type="character" w:customStyle="1" w:styleId="k">
+    <w:name w:val="k"/>
+    <w:basedOn w:val="Policepardfaut"/>
+    <w:rsid w:val="00631B8C"/>
+  </w:style>
+  <w:style w:type="character" w:customStyle="1" w:styleId="nc">
+    <w:name w:val="nc"/>
+    <w:basedOn w:val="Policepardfaut"/>
+    <w:rsid w:val="00631B8C"/>
+  </w:style>
+  <w:style w:type="character" w:customStyle="1" w:styleId="p">
+    <w:name w:val="p"/>
+    <w:basedOn w:val="Policepardfaut"/>
+    <w:rsid w:val="00631B8C"/>
+  </w:style>
+  <w:style w:type="character" w:customStyle="1" w:styleId="o">
+    <w:name w:val="o"/>
+    <w:basedOn w:val="Policepardfaut"/>
+    <w:rsid w:val="00631B8C"/>
+  </w:style>
+  <w:style w:type="character" w:customStyle="1" w:styleId="mi">
+    <w:name w:val="mi"/>
+    <w:basedOn w:val="Policepardfaut"/>
+    <w:rsid w:val="00631B8C"/>
+  </w:style>
+  <w:style w:type="character" w:customStyle="1" w:styleId="s1">
+    <w:name w:val="s1"/>
+    <w:basedOn w:val="Policepardfaut"/>
+    <w:rsid w:val="00631B8C"/>
+  </w:style>
+  <w:style w:type="character" w:customStyle="1" w:styleId="m">
+    <w:name w:val="m"/>
+    <w:basedOn w:val="Policepardfaut"/>
+    <w:rsid w:val="00C81053"/>
   </w:style>
 </w:styles>
 </file>

</xml_diff>